<commit_message>
Add DFD Level 0, Arrows for Relational Mapping
</commit_message>
<xml_diff>
--- a/3_ER_diagram/Relational Mapping Tables.docx
+++ b/3_ER_diagram/Relational Mapping Tables.docx
@@ -1,6 +1,6 @@
 
 <file path=word/document.xml><?xml version="1.0" encoding="utf-8"?>
-<w:document xmlns:wpc="http://schemas.microsoft.com/office/word/2010/wordprocessingCanvas" xmlns:cx="http://schemas.microsoft.com/office/drawing/2014/chartex" xmlns:cx1="http://schemas.microsoft.com/office/drawing/2015/9/8/chartex" xmlns:mc="http://schemas.openxmlformats.org/markup-compatibility/2006" xmlns:o="urn:schemas-microsoft-com:office:office" xmlns:r="http://schemas.openxmlformats.org/officeDocument/2006/relationships" xmlns:m="http://schemas.openxmlformats.org/officeDocument/2006/math" xmlns:v="urn:schemas-microsoft-com:vml" xmlns:wp14="http://schemas.microsoft.com/office/word/2010/wordprocessingDrawing" xmlns:wp="http://schemas.openxmlformats.org/drawingml/2006/wordprocessingDrawing" xmlns:w10="urn:schemas-microsoft-com:office:word" xmlns:w="http://schemas.openxmlformats.org/wordprocessingml/2006/main" xmlns:w14="http://schemas.microsoft.com/office/word/2010/wordml" xmlns:w15="http://schemas.microsoft.com/office/word/2012/wordml" xmlns:w16se="http://schemas.microsoft.com/office/word/2015/wordml/symex" xmlns:wpg="http://schemas.microsoft.com/office/word/2010/wordprocessingGroup" xmlns:wpi="http://schemas.microsoft.com/office/word/2010/wordprocessingInk" xmlns:wne="http://schemas.microsoft.com/office/word/2006/wordml" xmlns:wps="http://schemas.microsoft.com/office/word/2010/wordprocessingShape" mc:Ignorable="w14 w15 w16se wp14">
+<w:document xmlns:wpc="http://schemas.microsoft.com/office/word/2010/wordprocessingCanvas" xmlns:cx="http://schemas.microsoft.com/office/drawing/2014/chartex" xmlns:cx1="http://schemas.microsoft.com/office/drawing/2015/9/8/chartex" xmlns:cx2="http://schemas.microsoft.com/office/drawing/2015/10/21/chartex" xmlns:cx3="http://schemas.microsoft.com/office/drawing/2016/5/9/chartex" xmlns:cx4="http://schemas.microsoft.com/office/drawing/2016/5/10/chartex" xmlns:cx5="http://schemas.microsoft.com/office/drawing/2016/5/11/chartex" xmlns:cx6="http://schemas.microsoft.com/office/drawing/2016/5/12/chartex" xmlns:cx7="http://schemas.microsoft.com/office/drawing/2016/5/13/chartex" xmlns:cx8="http://schemas.microsoft.com/office/drawing/2016/5/14/chartex" xmlns:mc="http://schemas.openxmlformats.org/markup-compatibility/2006" xmlns:aink="http://schemas.microsoft.com/office/drawing/2016/ink" xmlns:am3d="http://schemas.microsoft.com/office/drawing/2017/model3d" xmlns:o="urn:schemas-microsoft-com:office:office" xmlns:oel="http://schemas.microsoft.com/office/2019/extlst" xmlns:r="http://schemas.openxmlformats.org/officeDocument/2006/relationships" xmlns:m="http://schemas.openxmlformats.org/officeDocument/2006/math" xmlns:v="urn:schemas-microsoft-com:vml" xmlns:wp14="http://schemas.microsoft.com/office/word/2010/wordprocessingDrawing" xmlns:wp="http://schemas.openxmlformats.org/drawingml/2006/wordprocessingDrawing" xmlns:w10="urn:schemas-microsoft-com:office:word" xmlns:w="http://schemas.openxmlformats.org/wordprocessingml/2006/main" xmlns:w14="http://schemas.microsoft.com/office/word/2010/wordml" xmlns:w15="http://schemas.microsoft.com/office/word/2012/wordml" xmlns:w16cex="http://schemas.microsoft.com/office/word/2018/wordml/cex" xmlns:w16cid="http://schemas.microsoft.com/office/word/2016/wordml/cid" xmlns:w16="http://schemas.microsoft.com/office/word/2018/wordml" xmlns:w16sdtdh="http://schemas.microsoft.com/office/word/2020/wordml/sdtdatahash" xmlns:w16se="http://schemas.microsoft.com/office/word/2015/wordml/symex" xmlns:wpg="http://schemas.microsoft.com/office/word/2010/wordprocessingGroup" xmlns:wpi="http://schemas.microsoft.com/office/word/2010/wordprocessingInk" xmlns:wne="http://schemas.microsoft.com/office/word/2006/wordml" xmlns:wps="http://schemas.microsoft.com/office/word/2010/wordprocessingShape" mc:Ignorable="w14 w15 w16se w16cid w16 w16cex w16sdtdh wp14">
   <w:body>
     <w:p>
       <w:pPr>
@@ -10,8 +10,156 @@
           <w:szCs w:val="24"/>
         </w:rPr>
       </w:pPr>
-      <w:bookmarkStart w:id="0" w:name="_GoBack"/>
-      <w:bookmarkEnd w:id="0"/>
+      <w:r>
+        <w:rPr>
+          <w:rFonts w:ascii="Times New Roman" w:hAnsi="Times New Roman" w:cs="Times New Roman"/>
+          <w:noProof/>
+          <w:sz w:val="24"/>
+          <w:szCs w:val="24"/>
+        </w:rPr>
+        <mc:AlternateContent>
+          <mc:Choice Requires="wps">
+            <w:drawing>
+              <wp:anchor distT="0" distB="0" distL="114300" distR="114300" simplePos="0" relativeHeight="251683840" behindDoc="0" locked="0" layoutInCell="1" allowOverlap="1" wp14:anchorId="376DE5CA" wp14:editId="5A86D06C">
+                <wp:simplePos x="0" y="0"/>
+                <wp:positionH relativeFrom="column">
+                  <wp:posOffset>259080</wp:posOffset>
+                </wp:positionH>
+                <wp:positionV relativeFrom="paragraph">
+                  <wp:posOffset>271780</wp:posOffset>
+                </wp:positionV>
+                <wp:extent cx="0" cy="91440"/>
+                <wp:effectExtent l="76200" t="0" r="57150" b="60960"/>
+                <wp:wrapNone/>
+                <wp:docPr id="1905617132" name="Straight Arrow Connector 29"/>
+                <wp:cNvGraphicFramePr/>
+                <a:graphic xmlns:a="http://schemas.openxmlformats.org/drawingml/2006/main">
+                  <a:graphicData uri="http://schemas.microsoft.com/office/word/2010/wordprocessingShape">
+                    <wps:wsp>
+                      <wps:cNvCnPr/>
+                      <wps:spPr>
+                        <a:xfrm>
+                          <a:off x="0" y="0"/>
+                          <a:ext cx="0" cy="91440"/>
+                        </a:xfrm>
+                        <a:prstGeom prst="straightConnector1">
+                          <a:avLst/>
+                        </a:prstGeom>
+                        <a:ln>
+                          <a:tailEnd type="triangle"/>
+                        </a:ln>
+                      </wps:spPr>
+                      <wps:style>
+                        <a:lnRef idx="1">
+                          <a:schemeClr val="accent1"/>
+                        </a:lnRef>
+                        <a:fillRef idx="0">
+                          <a:schemeClr val="accent1"/>
+                        </a:fillRef>
+                        <a:effectRef idx="0">
+                          <a:schemeClr val="accent1"/>
+                        </a:effectRef>
+                        <a:fontRef idx="minor">
+                          <a:schemeClr val="tx1"/>
+                        </a:fontRef>
+                      </wps:style>
+                      <wps:bodyPr/>
+                    </wps:wsp>
+                  </a:graphicData>
+                </a:graphic>
+              </wp:anchor>
+            </w:drawing>
+          </mc:Choice>
+          <mc:Fallback>
+            <w:pict>
+              <v:shapetype w14:anchorId="1B3DB1DF" id="_x0000_t32" coordsize="21600,21600" o:spt="32" o:oned="t" path="m,l21600,21600e" filled="f">
+                <v:path arrowok="t" fillok="f" o:connecttype="none"/>
+                <o:lock v:ext="edit" shapetype="t"/>
+              </v:shapetype>
+              <v:shape id="Straight Arrow Connector 29" o:spid="_x0000_s1026" type="#_x0000_t32" style="position:absolute;margin-left:20.4pt;margin-top:21.4pt;width:0;height:7.2pt;z-index:251683840;visibility:visible;mso-wrap-style:square;mso-wrap-distance-left:9pt;mso-wrap-distance-top:0;mso-wrap-distance-right:9pt;mso-wrap-distance-bottom:0;mso-position-horizontal:absolute;mso-position-horizontal-relative:text;mso-position-vertical:absolute;mso-position-vertical-relative:text" o:gfxdata="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" strokecolor="#5b9bd5 [3204]" strokeweight=".5pt">
+                <v:stroke endarrow="block" joinstyle="miter"/>
+              </v:shape>
+            </w:pict>
+          </mc:Fallback>
+        </mc:AlternateContent>
+      </w:r>
+      <w:r>
+        <w:rPr>
+          <w:rFonts w:ascii="Times New Roman" w:hAnsi="Times New Roman" w:cs="Times New Roman"/>
+          <w:noProof/>
+          <w:sz w:val="24"/>
+          <w:szCs w:val="24"/>
+        </w:rPr>
+        <mc:AlternateContent>
+          <mc:Choice Requires="wps">
+            <w:drawing>
+              <wp:anchor distT="0" distB="0" distL="114300" distR="114300" simplePos="0" relativeHeight="251682816" behindDoc="0" locked="0" layoutInCell="1" allowOverlap="1" wp14:anchorId="3AF16779" wp14:editId="73372177">
+                <wp:simplePos x="0" y="0"/>
+                <wp:positionH relativeFrom="column">
+                  <wp:posOffset>266700</wp:posOffset>
+                </wp:positionH>
+                <wp:positionV relativeFrom="paragraph">
+                  <wp:posOffset>279400</wp:posOffset>
+                </wp:positionV>
+                <wp:extent cx="6172200" cy="3688080"/>
+                <wp:effectExtent l="0" t="0" r="19050" b="26670"/>
+                <wp:wrapNone/>
+                <wp:docPr id="840892906" name="Connector: Elbow 28"/>
+                <wp:cNvGraphicFramePr/>
+                <a:graphic xmlns:a="http://schemas.openxmlformats.org/drawingml/2006/main">
+                  <a:graphicData uri="http://schemas.microsoft.com/office/word/2010/wordprocessingShape">
+                    <wps:wsp>
+                      <wps:cNvCnPr/>
+                      <wps:spPr>
+                        <a:xfrm flipH="1" flipV="1">
+                          <a:off x="0" y="0"/>
+                          <a:ext cx="6172200" cy="3688080"/>
+                        </a:xfrm>
+                        <a:prstGeom prst="bentConnector3">
+                          <a:avLst>
+                            <a:gd name="adj1" fmla="val 0"/>
+                          </a:avLst>
+                        </a:prstGeom>
+                      </wps:spPr>
+                      <wps:style>
+                        <a:lnRef idx="1">
+                          <a:schemeClr val="accent1"/>
+                        </a:lnRef>
+                        <a:fillRef idx="0">
+                          <a:schemeClr val="accent1"/>
+                        </a:fillRef>
+                        <a:effectRef idx="0">
+                          <a:schemeClr val="accent1"/>
+                        </a:effectRef>
+                        <a:fontRef idx="minor">
+                          <a:schemeClr val="tx1"/>
+                        </a:fontRef>
+                      </wps:style>
+                      <wps:bodyPr/>
+                    </wps:wsp>
+                  </a:graphicData>
+                </a:graphic>
+              </wp:anchor>
+            </w:drawing>
+          </mc:Choice>
+          <mc:Fallback>
+            <w:pict>
+              <v:shapetype w14:anchorId="0869DF0C" id="_x0000_t34" coordsize="21600,21600" o:spt="34" o:oned="t" adj="10800" path="m,l@0,0@0,21600,21600,21600e" filled="f">
+                <v:stroke joinstyle="miter"/>
+                <v:formulas>
+                  <v:f eqn="val #0"/>
+                </v:formulas>
+                <v:path arrowok="t" fillok="f" o:connecttype="none"/>
+                <v:handles>
+                  <v:h position="#0,center"/>
+                </v:handles>
+                <o:lock v:ext="edit" shapetype="t"/>
+              </v:shapetype>
+              <v:shape id="Connector: Elbow 28" o:spid="_x0000_s1026" type="#_x0000_t34" style="position:absolute;margin-left:21pt;margin-top:22pt;width:486pt;height:290.4pt;flip:x y;z-index:251682816;visibility:visible;mso-wrap-style:square;mso-wrap-distance-left:9pt;mso-wrap-distance-top:0;mso-wrap-distance-right:9pt;mso-wrap-distance-bottom:0;mso-position-horizontal:absolute;mso-position-horizontal-relative:text;mso-position-vertical:absolute;mso-position-vertical-relative:text" o:gfxdata="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" adj="0" strokecolor="#5b9bd5 [3204]" strokeweight=".5pt"/>
+            </w:pict>
+          </mc:Fallback>
+        </mc:AlternateContent>
+      </w:r>
       <w:r>
         <w:rPr>
           <w:rFonts w:ascii="Times New Roman" w:hAnsi="Times New Roman" w:cs="Times New Roman"/>
@@ -54,6 +202,73 @@
                 <w:u w:val="single"/>
               </w:rPr>
             </w:pPr>
+            <w:r>
+              <w:rPr>
+                <w:rFonts w:ascii="Times New Roman" w:hAnsi="Times New Roman" w:cs="Times New Roman"/>
+                <w:noProof/>
+                <w:sz w:val="24"/>
+                <w:szCs w:val="24"/>
+                <w:u w:val="single"/>
+              </w:rPr>
+              <mc:AlternateContent>
+                <mc:Choice Requires="wps">
+                  <w:drawing>
+                    <wp:anchor distT="0" distB="0" distL="114300" distR="114300" simplePos="0" relativeHeight="251661312" behindDoc="0" locked="0" layoutInCell="1" allowOverlap="1" wp14:anchorId="07750699" wp14:editId="6BF7F70F">
+                      <wp:simplePos x="0" y="0"/>
+                      <wp:positionH relativeFrom="column">
+                        <wp:posOffset>248285</wp:posOffset>
+                      </wp:positionH>
+                      <wp:positionV relativeFrom="paragraph">
+                        <wp:posOffset>304800</wp:posOffset>
+                      </wp:positionV>
+                      <wp:extent cx="2948940" cy="1234440"/>
+                      <wp:effectExtent l="0" t="0" r="22860" b="22860"/>
+                      <wp:wrapNone/>
+                      <wp:docPr id="2002658281" name="Connector: Elbow 6"/>
+                      <wp:cNvGraphicFramePr/>
+                      <a:graphic xmlns:a="http://schemas.openxmlformats.org/drawingml/2006/main">
+                        <a:graphicData uri="http://schemas.microsoft.com/office/word/2010/wordprocessingShape">
+                          <wps:wsp>
+                            <wps:cNvCnPr/>
+                            <wps:spPr>
+                              <a:xfrm flipH="1">
+                                <a:off x="0" y="0"/>
+                                <a:ext cx="2948940" cy="1234440"/>
+                              </a:xfrm>
+                              <a:prstGeom prst="bentConnector3">
+                                <a:avLst>
+                                  <a:gd name="adj1" fmla="val 646"/>
+                                </a:avLst>
+                              </a:prstGeom>
+                            </wps:spPr>
+                            <wps:style>
+                              <a:lnRef idx="1">
+                                <a:schemeClr val="accent1"/>
+                              </a:lnRef>
+                              <a:fillRef idx="0">
+                                <a:schemeClr val="accent1"/>
+                              </a:fillRef>
+                              <a:effectRef idx="0">
+                                <a:schemeClr val="accent1"/>
+                              </a:effectRef>
+                              <a:fontRef idx="minor">
+                                <a:schemeClr val="tx1"/>
+                              </a:fontRef>
+                            </wps:style>
+                            <wps:bodyPr/>
+                          </wps:wsp>
+                        </a:graphicData>
+                      </a:graphic>
+                    </wp:anchor>
+                  </w:drawing>
+                </mc:Choice>
+                <mc:Fallback>
+                  <w:pict>
+                    <v:shape w14:anchorId="54C6F5DF" id="Connector: Elbow 6" o:spid="_x0000_s1026" type="#_x0000_t34" style="position:absolute;margin-left:19.55pt;margin-top:24pt;width:232.2pt;height:97.2pt;flip:x;z-index:251661312;visibility:visible;mso-wrap-style:square;mso-wrap-distance-left:9pt;mso-wrap-distance-top:0;mso-wrap-distance-right:9pt;mso-wrap-distance-bottom:0;mso-position-horizontal:absolute;mso-position-horizontal-relative:text;mso-position-vertical:absolute;mso-position-vertical-relative:text" o:gfxdata="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" adj="140" strokecolor="#5b9bd5 [3204]" strokeweight=".5pt"/>
+                  </w:pict>
+                </mc:Fallback>
+              </mc:AlternateContent>
+            </w:r>
             <w:proofErr w:type="spellStart"/>
             <w:r>
               <w:rPr>
@@ -187,6 +402,274 @@
           <w:sz w:val="16"/>
         </w:rPr>
       </w:pPr>
+      <w:r>
+        <w:rPr>
+          <w:noProof/>
+          <w:sz w:val="16"/>
+        </w:rPr>
+        <mc:AlternateContent>
+          <mc:Choice Requires="wps">
+            <w:drawing>
+              <wp:anchor distT="0" distB="0" distL="114300" distR="114300" simplePos="0" relativeHeight="251665408" behindDoc="0" locked="0" layoutInCell="1" allowOverlap="1" wp14:anchorId="68B59D6F" wp14:editId="6650850D">
+                <wp:simplePos x="0" y="0"/>
+                <wp:positionH relativeFrom="column">
+                  <wp:posOffset>205740</wp:posOffset>
+                </wp:positionH>
+                <wp:positionV relativeFrom="paragraph">
+                  <wp:posOffset>635</wp:posOffset>
+                </wp:positionV>
+                <wp:extent cx="0" cy="236220"/>
+                <wp:effectExtent l="76200" t="38100" r="57150" b="11430"/>
+                <wp:wrapNone/>
+                <wp:docPr id="586728491" name="Straight Arrow Connector 10"/>
+                <wp:cNvGraphicFramePr/>
+                <a:graphic xmlns:a="http://schemas.openxmlformats.org/drawingml/2006/main">
+                  <a:graphicData uri="http://schemas.microsoft.com/office/word/2010/wordprocessingShape">
+                    <wps:wsp>
+                      <wps:cNvCnPr/>
+                      <wps:spPr>
+                        <a:xfrm flipV="1">
+                          <a:off x="0" y="0"/>
+                          <a:ext cx="0" cy="236220"/>
+                        </a:xfrm>
+                        <a:prstGeom prst="straightConnector1">
+                          <a:avLst/>
+                        </a:prstGeom>
+                        <a:ln>
+                          <a:tailEnd type="triangle"/>
+                        </a:ln>
+                      </wps:spPr>
+                      <wps:style>
+                        <a:lnRef idx="1">
+                          <a:schemeClr val="accent1"/>
+                        </a:lnRef>
+                        <a:fillRef idx="0">
+                          <a:schemeClr val="accent1"/>
+                        </a:fillRef>
+                        <a:effectRef idx="0">
+                          <a:schemeClr val="accent1"/>
+                        </a:effectRef>
+                        <a:fontRef idx="minor">
+                          <a:schemeClr val="tx1"/>
+                        </a:fontRef>
+                      </wps:style>
+                      <wps:bodyPr/>
+                    </wps:wsp>
+                  </a:graphicData>
+                </a:graphic>
+              </wp:anchor>
+            </w:drawing>
+          </mc:Choice>
+          <mc:Fallback>
+            <w:pict>
+              <v:shape w14:anchorId="1E295D6C" id="Straight Arrow Connector 10" o:spid="_x0000_s1026" type="#_x0000_t32" style="position:absolute;margin-left:16.2pt;margin-top:.05pt;width:0;height:18.6pt;flip:y;z-index:251665408;visibility:visible;mso-wrap-style:square;mso-wrap-distance-left:9pt;mso-wrap-distance-top:0;mso-wrap-distance-right:9pt;mso-wrap-distance-bottom:0;mso-position-horizontal:absolute;mso-position-horizontal-relative:text;mso-position-vertical:absolute;mso-position-vertical-relative:text" o:gfxdata="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" strokecolor="#5b9bd5 [3204]" strokeweight=".5pt">
+                <v:stroke endarrow="block" joinstyle="miter"/>
+              </v:shape>
+            </w:pict>
+          </mc:Fallback>
+        </mc:AlternateContent>
+      </w:r>
+      <w:r>
+        <w:rPr>
+          <w:noProof/>
+          <w:sz w:val="16"/>
+        </w:rPr>
+        <mc:AlternateContent>
+          <mc:Choice Requires="wps">
+            <w:drawing>
+              <wp:anchor distT="0" distB="0" distL="114300" distR="114300" simplePos="0" relativeHeight="251664384" behindDoc="0" locked="0" layoutInCell="1" allowOverlap="1" wp14:anchorId="71E07802" wp14:editId="5D2E9BCA">
+                <wp:simplePos x="0" y="0"/>
+                <wp:positionH relativeFrom="column">
+                  <wp:posOffset>198120</wp:posOffset>
+                </wp:positionH>
+                <wp:positionV relativeFrom="paragraph">
+                  <wp:posOffset>244475</wp:posOffset>
+                </wp:positionV>
+                <wp:extent cx="2674620" cy="1120140"/>
+                <wp:effectExtent l="0" t="0" r="11430" b="22860"/>
+                <wp:wrapNone/>
+                <wp:docPr id="762788333" name="Connector: Elbow 9"/>
+                <wp:cNvGraphicFramePr/>
+                <a:graphic xmlns:a="http://schemas.openxmlformats.org/drawingml/2006/main">
+                  <a:graphicData uri="http://schemas.microsoft.com/office/word/2010/wordprocessingShape">
+                    <wps:wsp>
+                      <wps:cNvCnPr/>
+                      <wps:spPr>
+                        <a:xfrm flipH="1" flipV="1">
+                          <a:off x="0" y="0"/>
+                          <a:ext cx="2674620" cy="1120140"/>
+                        </a:xfrm>
+                        <a:prstGeom prst="bentConnector3">
+                          <a:avLst>
+                            <a:gd name="adj1" fmla="val 712"/>
+                          </a:avLst>
+                        </a:prstGeom>
+                      </wps:spPr>
+                      <wps:style>
+                        <a:lnRef idx="1">
+                          <a:schemeClr val="accent1"/>
+                        </a:lnRef>
+                        <a:fillRef idx="0">
+                          <a:schemeClr val="accent1"/>
+                        </a:fillRef>
+                        <a:effectRef idx="0">
+                          <a:schemeClr val="accent1"/>
+                        </a:effectRef>
+                        <a:fontRef idx="minor">
+                          <a:schemeClr val="tx1"/>
+                        </a:fontRef>
+                      </wps:style>
+                      <wps:bodyPr/>
+                    </wps:wsp>
+                  </a:graphicData>
+                </a:graphic>
+              </wp:anchor>
+            </w:drawing>
+          </mc:Choice>
+          <mc:Fallback>
+            <w:pict>
+              <v:shape w14:anchorId="06CFF44A" id="Connector: Elbow 9" o:spid="_x0000_s1026" type="#_x0000_t34" style="position:absolute;margin-left:15.6pt;margin-top:19.25pt;width:210.6pt;height:88.2pt;flip:x y;z-index:251664384;visibility:visible;mso-wrap-style:square;mso-wrap-distance-left:9pt;mso-wrap-distance-top:0;mso-wrap-distance-right:9pt;mso-wrap-distance-bottom:0;mso-position-horizontal:absolute;mso-position-horizontal-relative:text;mso-position-vertical:absolute;mso-position-vertical-relative:text" o:gfxdata="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" adj="154" strokecolor="#5b9bd5 [3204]" strokeweight=".5pt"/>
+            </w:pict>
+          </mc:Fallback>
+        </mc:AlternateContent>
+      </w:r>
+      <w:r>
+        <w:rPr>
+          <w:noProof/>
+          <w:sz w:val="16"/>
+        </w:rPr>
+        <mc:AlternateContent>
+          <mc:Choice Requires="wps">
+            <w:drawing>
+              <wp:anchor distT="0" distB="0" distL="114300" distR="114300" simplePos="0" relativeHeight="251660288" behindDoc="0" locked="0" layoutInCell="1" allowOverlap="1" wp14:anchorId="5A929320" wp14:editId="730E1915">
+                <wp:simplePos x="0" y="0"/>
+                <wp:positionH relativeFrom="column">
+                  <wp:posOffset>312420</wp:posOffset>
+                </wp:positionH>
+                <wp:positionV relativeFrom="paragraph">
+                  <wp:posOffset>635</wp:posOffset>
+                </wp:positionV>
+                <wp:extent cx="0" cy="167640"/>
+                <wp:effectExtent l="76200" t="38100" r="57150" b="22860"/>
+                <wp:wrapNone/>
+                <wp:docPr id="638611646" name="Straight Arrow Connector 5"/>
+                <wp:cNvGraphicFramePr/>
+                <a:graphic xmlns:a="http://schemas.openxmlformats.org/drawingml/2006/main">
+                  <a:graphicData uri="http://schemas.microsoft.com/office/word/2010/wordprocessingShape">
+                    <wps:wsp>
+                      <wps:cNvCnPr/>
+                      <wps:spPr>
+                        <a:xfrm flipV="1">
+                          <a:off x="0" y="0"/>
+                          <a:ext cx="0" cy="167640"/>
+                        </a:xfrm>
+                        <a:prstGeom prst="straightConnector1">
+                          <a:avLst/>
+                        </a:prstGeom>
+                        <a:ln>
+                          <a:tailEnd type="triangle"/>
+                        </a:ln>
+                      </wps:spPr>
+                      <wps:style>
+                        <a:lnRef idx="1">
+                          <a:schemeClr val="accent1"/>
+                        </a:lnRef>
+                        <a:fillRef idx="0">
+                          <a:schemeClr val="accent1"/>
+                        </a:fillRef>
+                        <a:effectRef idx="0">
+                          <a:schemeClr val="accent1"/>
+                        </a:effectRef>
+                        <a:fontRef idx="minor">
+                          <a:schemeClr val="tx1"/>
+                        </a:fontRef>
+                      </wps:style>
+                      <wps:bodyPr/>
+                    </wps:wsp>
+                  </a:graphicData>
+                </a:graphic>
+              </wp:anchor>
+            </w:drawing>
+          </mc:Choice>
+          <mc:Fallback>
+            <w:pict>
+              <v:shape w14:anchorId="4BFD5701" id="Straight Arrow Connector 5" o:spid="_x0000_s1026" type="#_x0000_t32" style="position:absolute;margin-left:24.6pt;margin-top:.05pt;width:0;height:13.2pt;flip:y;z-index:251660288;visibility:visible;mso-wrap-style:square;mso-wrap-distance-left:9pt;mso-wrap-distance-top:0;mso-wrap-distance-right:9pt;mso-wrap-distance-bottom:0;mso-position-horizontal:absolute;mso-position-horizontal-relative:text;mso-position-vertical:absolute;mso-position-vertical-relative:text" o:gfxdata="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" strokecolor="#5b9bd5 [3204]" strokeweight=".5pt">
+                <v:stroke endarrow="block" joinstyle="miter"/>
+              </v:shape>
+            </w:pict>
+          </mc:Fallback>
+        </mc:AlternateContent>
+      </w:r>
+      <w:r>
+        <w:rPr>
+          <w:noProof/>
+          <w:sz w:val="16"/>
+        </w:rPr>
+        <mc:AlternateContent>
+          <mc:Choice Requires="wps">
+            <w:drawing>
+              <wp:anchor distT="0" distB="0" distL="114300" distR="114300" simplePos="0" relativeHeight="251659264" behindDoc="0" locked="0" layoutInCell="1" allowOverlap="1" wp14:anchorId="29E63F5A" wp14:editId="7EE52B05">
+                <wp:simplePos x="0" y="0"/>
+                <wp:positionH relativeFrom="column">
+                  <wp:posOffset>320040</wp:posOffset>
+                </wp:positionH>
+                <wp:positionV relativeFrom="paragraph">
+                  <wp:posOffset>168275</wp:posOffset>
+                </wp:positionV>
+                <wp:extent cx="1341120" cy="480060"/>
+                <wp:effectExtent l="0" t="0" r="49530" b="34290"/>
+                <wp:wrapNone/>
+                <wp:docPr id="1152321325" name="Connector: Elbow 4"/>
+                <wp:cNvGraphicFramePr/>
+                <a:graphic xmlns:a="http://schemas.openxmlformats.org/drawingml/2006/main">
+                  <a:graphicData uri="http://schemas.microsoft.com/office/word/2010/wordprocessingShape">
+                    <wps:wsp>
+                      <wps:cNvCnPr/>
+                      <wps:spPr>
+                        <a:xfrm flipH="1" flipV="1">
+                          <a:off x="0" y="0"/>
+                          <a:ext cx="1341120" cy="480060"/>
+                        </a:xfrm>
+                        <a:prstGeom prst="bentConnector3">
+                          <a:avLst>
+                            <a:gd name="adj1" fmla="val -1136"/>
+                          </a:avLst>
+                        </a:prstGeom>
+                      </wps:spPr>
+                      <wps:style>
+                        <a:lnRef idx="1">
+                          <a:schemeClr val="accent1"/>
+                        </a:lnRef>
+                        <a:fillRef idx="0">
+                          <a:schemeClr val="accent1"/>
+                        </a:fillRef>
+                        <a:effectRef idx="0">
+                          <a:schemeClr val="accent1"/>
+                        </a:effectRef>
+                        <a:fontRef idx="minor">
+                          <a:schemeClr val="tx1"/>
+                        </a:fontRef>
+                      </wps:style>
+                      <wps:bodyPr/>
+                    </wps:wsp>
+                  </a:graphicData>
+                </a:graphic>
+                <wp14:sizeRelH relativeFrom="margin">
+                  <wp14:pctWidth>0</wp14:pctWidth>
+                </wp14:sizeRelH>
+                <wp14:sizeRelV relativeFrom="margin">
+                  <wp14:pctHeight>0</wp14:pctHeight>
+                </wp14:sizeRelV>
+              </wp:anchor>
+            </w:drawing>
+          </mc:Choice>
+          <mc:Fallback>
+            <w:pict>
+              <v:shape w14:anchorId="372DD97E" id="Connector: Elbow 4" o:spid="_x0000_s1026" type="#_x0000_t34" style="position:absolute;margin-left:25.2pt;margin-top:13.25pt;width:105.6pt;height:37.8pt;flip:x y;z-index:251659264;visibility:visible;mso-wrap-style:square;mso-width-percent:0;mso-height-percent:0;mso-wrap-distance-left:9pt;mso-wrap-distance-top:0;mso-wrap-distance-right:9pt;mso-wrap-distance-bottom:0;mso-position-horizontal:absolute;mso-position-horizontal-relative:text;mso-position-vertical:absolute;mso-position-vertical-relative:text;mso-width-percent:0;mso-height-percent:0;mso-width-relative:margin;mso-height-relative:margin" o:gfxdata="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" adj="-245" strokecolor="#5b9bd5 [3204]" strokeweight=".5pt"/>
+            </w:pict>
+          </mc:Fallback>
+        </mc:AlternateContent>
+      </w:r>
     </w:p>
     <w:p>
       <w:pPr>
@@ -316,6 +799,75 @@
           <w:szCs w:val="28"/>
         </w:rPr>
       </w:pPr>
+      <w:r>
+        <w:rPr>
+          <w:rFonts w:ascii="Times New Roman" w:hAnsi="Times New Roman" w:cs="Times New Roman"/>
+          <w:noProof/>
+          <w:sz w:val="16"/>
+          <w:szCs w:val="28"/>
+        </w:rPr>
+        <mc:AlternateContent>
+          <mc:Choice Requires="wps">
+            <w:drawing>
+              <wp:anchor distT="0" distB="0" distL="114300" distR="114300" simplePos="0" relativeHeight="251662336" behindDoc="0" locked="0" layoutInCell="1" allowOverlap="1" wp14:anchorId="4681EBDD" wp14:editId="75BE31BC">
+                <wp:simplePos x="0" y="0"/>
+                <wp:positionH relativeFrom="column">
+                  <wp:posOffset>327660</wp:posOffset>
+                </wp:positionH>
+                <wp:positionV relativeFrom="paragraph">
+                  <wp:posOffset>2540</wp:posOffset>
+                </wp:positionV>
+                <wp:extent cx="0" cy="175260"/>
+                <wp:effectExtent l="76200" t="38100" r="57150" b="15240"/>
+                <wp:wrapNone/>
+                <wp:docPr id="802123257" name="Straight Arrow Connector 7"/>
+                <wp:cNvGraphicFramePr/>
+                <a:graphic xmlns:a="http://schemas.openxmlformats.org/drawingml/2006/main">
+                  <a:graphicData uri="http://schemas.microsoft.com/office/word/2010/wordprocessingShape">
+                    <wps:wsp>
+                      <wps:cNvCnPr/>
+                      <wps:spPr>
+                        <a:xfrm flipV="1">
+                          <a:off x="0" y="0"/>
+                          <a:ext cx="0" cy="175260"/>
+                        </a:xfrm>
+                        <a:prstGeom prst="straightConnector1">
+                          <a:avLst/>
+                        </a:prstGeom>
+                        <a:ln>
+                          <a:tailEnd type="triangle"/>
+                        </a:ln>
+                      </wps:spPr>
+                      <wps:style>
+                        <a:lnRef idx="1">
+                          <a:schemeClr val="accent1"/>
+                        </a:lnRef>
+                        <a:fillRef idx="0">
+                          <a:schemeClr val="accent1"/>
+                        </a:fillRef>
+                        <a:effectRef idx="0">
+                          <a:schemeClr val="accent1"/>
+                        </a:effectRef>
+                        <a:fontRef idx="minor">
+                          <a:schemeClr val="tx1"/>
+                        </a:fontRef>
+                      </wps:style>
+                      <wps:bodyPr/>
+                    </wps:wsp>
+                  </a:graphicData>
+                </a:graphic>
+              </wp:anchor>
+            </w:drawing>
+          </mc:Choice>
+          <mc:Fallback>
+            <w:pict>
+              <v:shape w14:anchorId="65D853C0" id="Straight Arrow Connector 7" o:spid="_x0000_s1026" type="#_x0000_t32" style="position:absolute;margin-left:25.8pt;margin-top:.2pt;width:0;height:13.8pt;flip:y;z-index:251662336;visibility:visible;mso-wrap-style:square;mso-wrap-distance-left:9pt;mso-wrap-distance-top:0;mso-wrap-distance-right:9pt;mso-wrap-distance-bottom:0;mso-position-horizontal:absolute;mso-position-horizontal-relative:text;mso-position-vertical:absolute;mso-position-vertical-relative:text" o:gfxdata="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" strokecolor="#5b9bd5 [3204]" strokeweight=".5pt">
+                <v:stroke endarrow="block" joinstyle="miter"/>
+              </v:shape>
+            </w:pict>
+          </mc:Fallback>
+        </mc:AlternateContent>
+      </w:r>
     </w:p>
     <w:p>
       <w:pPr>
@@ -325,6 +877,72 @@
           <w:szCs w:val="28"/>
         </w:rPr>
       </w:pPr>
+      <w:r>
+        <w:rPr>
+          <w:rFonts w:ascii="Times New Roman" w:hAnsi="Times New Roman" w:cs="Times New Roman"/>
+          <w:noProof/>
+          <w:sz w:val="24"/>
+          <w:szCs w:val="24"/>
+        </w:rPr>
+        <mc:AlternateContent>
+          <mc:Choice Requires="wps">
+            <w:drawing>
+              <wp:anchor distT="0" distB="0" distL="114300" distR="114300" simplePos="0" relativeHeight="251663360" behindDoc="0" locked="0" layoutInCell="1" allowOverlap="1" wp14:anchorId="74C53AF6" wp14:editId="28F9F0A0">
+                <wp:simplePos x="0" y="0"/>
+                <wp:positionH relativeFrom="column">
+                  <wp:posOffset>1851660</wp:posOffset>
+                </wp:positionH>
+                <wp:positionV relativeFrom="paragraph">
+                  <wp:posOffset>30480</wp:posOffset>
+                </wp:positionV>
+                <wp:extent cx="1005840" cy="342900"/>
+                <wp:effectExtent l="0" t="0" r="22860" b="19050"/>
+                <wp:wrapNone/>
+                <wp:docPr id="942810527" name="Connector: Elbow 8"/>
+                <wp:cNvGraphicFramePr/>
+                <a:graphic xmlns:a="http://schemas.openxmlformats.org/drawingml/2006/main">
+                  <a:graphicData uri="http://schemas.microsoft.com/office/word/2010/wordprocessingShape">
+                    <wps:wsp>
+                      <wps:cNvCnPr/>
+                      <wps:spPr>
+                        <a:xfrm flipV="1">
+                          <a:off x="0" y="0"/>
+                          <a:ext cx="1005840" cy="342900"/>
+                        </a:xfrm>
+                        <a:prstGeom prst="bentConnector3">
+                          <a:avLst>
+                            <a:gd name="adj1" fmla="val 758"/>
+                          </a:avLst>
+                        </a:prstGeom>
+                      </wps:spPr>
+                      <wps:style>
+                        <a:lnRef idx="1">
+                          <a:schemeClr val="accent1"/>
+                        </a:lnRef>
+                        <a:fillRef idx="0">
+                          <a:schemeClr val="accent1"/>
+                        </a:fillRef>
+                        <a:effectRef idx="0">
+                          <a:schemeClr val="accent1"/>
+                        </a:effectRef>
+                        <a:fontRef idx="minor">
+                          <a:schemeClr val="tx1"/>
+                        </a:fontRef>
+                      </wps:style>
+                      <wps:bodyPr/>
+                    </wps:wsp>
+                  </a:graphicData>
+                </a:graphic>
+              </wp:anchor>
+            </w:drawing>
+          </mc:Choice>
+          <mc:Fallback>
+            <w:pict>
+              <v:shape w14:anchorId="4B088681" id="Connector: Elbow 8" o:spid="_x0000_s1026" type="#_x0000_t34" style="position:absolute;margin-left:145.8pt;margin-top:2.4pt;width:79.2pt;height:27pt;flip:y;z-index:251663360;visibility:visible;mso-wrap-style:square;mso-wrap-distance-left:9pt;mso-wrap-distance-top:0;mso-wrap-distance-right:9pt;mso-wrap-distance-bottom:0;mso-position-horizontal:absolute;mso-position-horizontal-relative:text;mso-position-vertical:absolute;mso-position-vertical-relative:text" o:gfxdata="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" adj="164" strokecolor="#5b9bd5 [3204]" strokeweight=".5pt"/>
+            </w:pict>
+          </mc:Fallback>
+        </mc:AlternateContent>
+      </w:r>
       <w:r>
         <w:rPr>
           <w:rFonts w:ascii="Times New Roman" w:hAnsi="Times New Roman" w:cs="Times New Roman"/>
@@ -504,6 +1122,72 @@
                 <w:szCs w:val="24"/>
               </w:rPr>
             </w:pPr>
+            <w:r>
+              <w:rPr>
+                <w:rFonts w:ascii="Times New Roman" w:hAnsi="Times New Roman" w:cs="Times New Roman"/>
+                <w:noProof/>
+                <w:sz w:val="24"/>
+                <w:szCs w:val="24"/>
+              </w:rPr>
+              <mc:AlternateContent>
+                <mc:Choice Requires="wps">
+                  <w:drawing>
+                    <wp:anchor distT="0" distB="0" distL="114300" distR="114300" simplePos="0" relativeHeight="251666432" behindDoc="0" locked="0" layoutInCell="1" allowOverlap="1" wp14:anchorId="3AA31021" wp14:editId="1C170B59">
+                      <wp:simplePos x="0" y="0"/>
+                      <wp:positionH relativeFrom="column">
+                        <wp:posOffset>315595</wp:posOffset>
+                      </wp:positionH>
+                      <wp:positionV relativeFrom="paragraph">
+                        <wp:posOffset>391160</wp:posOffset>
+                      </wp:positionV>
+                      <wp:extent cx="3375660" cy="342900"/>
+                      <wp:effectExtent l="0" t="0" r="15240" b="19050"/>
+                      <wp:wrapNone/>
+                      <wp:docPr id="880226678" name="Connector: Elbow 11"/>
+                      <wp:cNvGraphicFramePr/>
+                      <a:graphic xmlns:a="http://schemas.openxmlformats.org/drawingml/2006/main">
+                        <a:graphicData uri="http://schemas.microsoft.com/office/word/2010/wordprocessingShape">
+                          <wps:wsp>
+                            <wps:cNvCnPr/>
+                            <wps:spPr>
+                              <a:xfrm>
+                                <a:off x="0" y="0"/>
+                                <a:ext cx="3375660" cy="342900"/>
+                              </a:xfrm>
+                              <a:prstGeom prst="bentConnector3">
+                                <a:avLst>
+                                  <a:gd name="adj1" fmla="val 564"/>
+                                </a:avLst>
+                              </a:prstGeom>
+                            </wps:spPr>
+                            <wps:style>
+                              <a:lnRef idx="1">
+                                <a:schemeClr val="accent1"/>
+                              </a:lnRef>
+                              <a:fillRef idx="0">
+                                <a:schemeClr val="accent1"/>
+                              </a:fillRef>
+                              <a:effectRef idx="0">
+                                <a:schemeClr val="accent1"/>
+                              </a:effectRef>
+                              <a:fontRef idx="minor">
+                                <a:schemeClr val="tx1"/>
+                              </a:fontRef>
+                            </wps:style>
+                            <wps:bodyPr/>
+                          </wps:wsp>
+                        </a:graphicData>
+                      </a:graphic>
+                    </wp:anchor>
+                  </w:drawing>
+                </mc:Choice>
+                <mc:Fallback>
+                  <w:pict>
+                    <v:shape w14:anchorId="54191394" id="Connector: Elbow 11" o:spid="_x0000_s1026" type="#_x0000_t34" style="position:absolute;margin-left:24.85pt;margin-top:30.8pt;width:265.8pt;height:27pt;z-index:251666432;visibility:visible;mso-wrap-style:square;mso-wrap-distance-left:9pt;mso-wrap-distance-top:0;mso-wrap-distance-right:9pt;mso-wrap-distance-bottom:0;mso-position-horizontal:absolute;mso-position-horizontal-relative:text;mso-position-vertical:absolute;mso-position-vertical-relative:text" o:gfxdata="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" adj="122" strokecolor="#5b9bd5 [3204]" strokeweight=".5pt"/>
+                  </w:pict>
+                </mc:Fallback>
+              </mc:AlternateContent>
+            </w:r>
             <w:proofErr w:type="spellStart"/>
             <w:r>
               <w:rPr>
@@ -530,6 +1214,72 @@
                 <w:szCs w:val="24"/>
               </w:rPr>
             </w:pPr>
+            <w:r>
+              <w:rPr>
+                <w:rFonts w:ascii="Times New Roman" w:hAnsi="Times New Roman" w:cs="Times New Roman"/>
+                <w:noProof/>
+                <w:sz w:val="24"/>
+                <w:szCs w:val="24"/>
+              </w:rPr>
+              <mc:AlternateContent>
+                <mc:Choice Requires="wps">
+                  <w:drawing>
+                    <wp:anchor distT="0" distB="0" distL="114300" distR="114300" simplePos="0" relativeHeight="251669504" behindDoc="0" locked="0" layoutInCell="1" allowOverlap="1" wp14:anchorId="7E3BD289" wp14:editId="31087DCF">
+                      <wp:simplePos x="0" y="0"/>
+                      <wp:positionH relativeFrom="column">
+                        <wp:posOffset>480060</wp:posOffset>
+                      </wp:positionH>
+                      <wp:positionV relativeFrom="paragraph">
+                        <wp:posOffset>391160</wp:posOffset>
+                      </wp:positionV>
+                      <wp:extent cx="2674620" cy="510540"/>
+                      <wp:effectExtent l="38100" t="0" r="11430" b="22860"/>
+                      <wp:wrapNone/>
+                      <wp:docPr id="1883504085" name="Connector: Elbow 14"/>
+                      <wp:cNvGraphicFramePr/>
+                      <a:graphic xmlns:a="http://schemas.openxmlformats.org/drawingml/2006/main">
+                        <a:graphicData uri="http://schemas.microsoft.com/office/word/2010/wordprocessingShape">
+                          <wps:wsp>
+                            <wps:cNvCnPr/>
+                            <wps:spPr>
+                              <a:xfrm>
+                                <a:off x="0" y="0"/>
+                                <a:ext cx="2674620" cy="510540"/>
+                              </a:xfrm>
+                              <a:prstGeom prst="bentConnector3">
+                                <a:avLst>
+                                  <a:gd name="adj1" fmla="val -997"/>
+                                </a:avLst>
+                              </a:prstGeom>
+                            </wps:spPr>
+                            <wps:style>
+                              <a:lnRef idx="1">
+                                <a:schemeClr val="accent1"/>
+                              </a:lnRef>
+                              <a:fillRef idx="0">
+                                <a:schemeClr val="accent1"/>
+                              </a:fillRef>
+                              <a:effectRef idx="0">
+                                <a:schemeClr val="accent1"/>
+                              </a:effectRef>
+                              <a:fontRef idx="minor">
+                                <a:schemeClr val="tx1"/>
+                              </a:fontRef>
+                            </wps:style>
+                            <wps:bodyPr/>
+                          </wps:wsp>
+                        </a:graphicData>
+                      </a:graphic>
+                    </wp:anchor>
+                  </w:drawing>
+                </mc:Choice>
+                <mc:Fallback>
+                  <w:pict>
+                    <v:shape w14:anchorId="68CE7110" id="Connector: Elbow 14" o:spid="_x0000_s1026" type="#_x0000_t34" style="position:absolute;margin-left:37.8pt;margin-top:30.8pt;width:210.6pt;height:40.2pt;z-index:251669504;visibility:visible;mso-wrap-style:square;mso-wrap-distance-left:9pt;mso-wrap-distance-top:0;mso-wrap-distance-right:9pt;mso-wrap-distance-bottom:0;mso-position-horizontal:absolute;mso-position-horizontal-relative:text;mso-position-vertical:absolute;mso-position-vertical-relative:text" o:gfxdata="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" adj="-215" strokecolor="#5b9bd5 [3204]" strokeweight=".5pt"/>
+                  </w:pict>
+                </mc:Fallback>
+              </mc:AlternateContent>
+            </w:r>
             <w:proofErr w:type="spellStart"/>
             <w:r>
               <w:rPr>
@@ -613,6 +1363,138 @@
           <w:szCs w:val="24"/>
         </w:rPr>
       </w:pPr>
+      <w:r>
+        <w:rPr>
+          <w:rFonts w:ascii="Times New Roman" w:hAnsi="Times New Roman" w:cs="Times New Roman"/>
+          <w:noProof/>
+          <w:sz w:val="24"/>
+          <w:szCs w:val="24"/>
+        </w:rPr>
+        <mc:AlternateContent>
+          <mc:Choice Requires="wps">
+            <w:drawing>
+              <wp:anchor distT="0" distB="0" distL="114300" distR="114300" simplePos="0" relativeHeight="251670528" behindDoc="0" locked="0" layoutInCell="1" allowOverlap="1" wp14:anchorId="779BB2E6" wp14:editId="1BD1FCFB">
+                <wp:simplePos x="0" y="0"/>
+                <wp:positionH relativeFrom="column">
+                  <wp:posOffset>830580</wp:posOffset>
+                </wp:positionH>
+                <wp:positionV relativeFrom="paragraph">
+                  <wp:posOffset>226060</wp:posOffset>
+                </wp:positionV>
+                <wp:extent cx="5440680" cy="4899660"/>
+                <wp:effectExtent l="0" t="0" r="26670" b="34290"/>
+                <wp:wrapNone/>
+                <wp:docPr id="1675950569" name="Connector: Elbow 15"/>
+                <wp:cNvGraphicFramePr/>
+                <a:graphic xmlns:a="http://schemas.openxmlformats.org/drawingml/2006/main">
+                  <a:graphicData uri="http://schemas.microsoft.com/office/word/2010/wordprocessingShape">
+                    <wps:wsp>
+                      <wps:cNvCnPr/>
+                      <wps:spPr>
+                        <a:xfrm flipH="1">
+                          <a:off x="0" y="0"/>
+                          <a:ext cx="5440680" cy="4899660"/>
+                        </a:xfrm>
+                        <a:prstGeom prst="bentConnector3">
+                          <a:avLst>
+                            <a:gd name="adj1" fmla="val -140"/>
+                          </a:avLst>
+                        </a:prstGeom>
+                      </wps:spPr>
+                      <wps:style>
+                        <a:lnRef idx="1">
+                          <a:schemeClr val="accent1"/>
+                        </a:lnRef>
+                        <a:fillRef idx="0">
+                          <a:schemeClr val="accent1"/>
+                        </a:fillRef>
+                        <a:effectRef idx="0">
+                          <a:schemeClr val="accent1"/>
+                        </a:effectRef>
+                        <a:fontRef idx="minor">
+                          <a:schemeClr val="tx1"/>
+                        </a:fontRef>
+                      </wps:style>
+                      <wps:bodyPr/>
+                    </wps:wsp>
+                  </a:graphicData>
+                </a:graphic>
+              </wp:anchor>
+            </w:drawing>
+          </mc:Choice>
+          <mc:Fallback>
+            <w:pict>
+              <v:shape w14:anchorId="3DD0B9E0" id="Connector: Elbow 15" o:spid="_x0000_s1026" type="#_x0000_t34" style="position:absolute;margin-left:65.4pt;margin-top:17.8pt;width:428.4pt;height:385.8pt;flip:x;z-index:251670528;visibility:visible;mso-wrap-style:square;mso-wrap-distance-left:9pt;mso-wrap-distance-top:0;mso-wrap-distance-right:9pt;mso-wrap-distance-bottom:0;mso-position-horizontal:absolute;mso-position-horizontal-relative:text;mso-position-vertical:absolute;mso-position-vertical-relative:text" o:gfxdata="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" adj="-30" strokecolor="#5b9bd5 [3204]" strokeweight=".5pt"/>
+            </w:pict>
+          </mc:Fallback>
+        </mc:AlternateContent>
+      </w:r>
+      <w:r>
+        <w:rPr>
+          <w:rFonts w:ascii="Times New Roman" w:hAnsi="Times New Roman" w:cs="Times New Roman"/>
+          <w:noProof/>
+          <w:sz w:val="24"/>
+          <w:szCs w:val="24"/>
+        </w:rPr>
+        <mc:AlternateContent>
+          <mc:Choice Requires="wps">
+            <w:drawing>
+              <wp:anchor distT="0" distB="0" distL="114300" distR="114300" simplePos="0" relativeHeight="251667456" behindDoc="0" locked="0" layoutInCell="1" allowOverlap="1" wp14:anchorId="7AFA392A" wp14:editId="0C9921C9">
+                <wp:simplePos x="0" y="0"/>
+                <wp:positionH relativeFrom="column">
+                  <wp:posOffset>472440</wp:posOffset>
+                </wp:positionH>
+                <wp:positionV relativeFrom="paragraph">
+                  <wp:posOffset>50800</wp:posOffset>
+                </wp:positionV>
+                <wp:extent cx="5577840" cy="2964180"/>
+                <wp:effectExtent l="0" t="0" r="22860" b="26670"/>
+                <wp:wrapNone/>
+                <wp:docPr id="211338304" name="Connector: Elbow 12"/>
+                <wp:cNvGraphicFramePr/>
+                <a:graphic xmlns:a="http://schemas.openxmlformats.org/drawingml/2006/main">
+                  <a:graphicData uri="http://schemas.microsoft.com/office/word/2010/wordprocessingShape">
+                    <wps:wsp>
+                      <wps:cNvCnPr/>
+                      <wps:spPr>
+                        <a:xfrm flipH="1">
+                          <a:off x="0" y="0"/>
+                          <a:ext cx="5577840" cy="2964180"/>
+                        </a:xfrm>
+                        <a:prstGeom prst="bentConnector3">
+                          <a:avLst>
+                            <a:gd name="adj1" fmla="val 0"/>
+                          </a:avLst>
+                        </a:prstGeom>
+                      </wps:spPr>
+                      <wps:style>
+                        <a:lnRef idx="1">
+                          <a:schemeClr val="accent1"/>
+                        </a:lnRef>
+                        <a:fillRef idx="0">
+                          <a:schemeClr val="accent1"/>
+                        </a:fillRef>
+                        <a:effectRef idx="0">
+                          <a:schemeClr val="accent1"/>
+                        </a:effectRef>
+                        <a:fontRef idx="minor">
+                          <a:schemeClr val="tx1"/>
+                        </a:fontRef>
+                      </wps:style>
+                      <wps:bodyPr/>
+                    </wps:wsp>
+                  </a:graphicData>
+                </a:graphic>
+              </wp:anchor>
+            </w:drawing>
+          </mc:Choice>
+          <mc:Fallback>
+            <w:pict>
+              <v:shape w14:anchorId="53AF076B" id="Connector: Elbow 12" o:spid="_x0000_s1026" type="#_x0000_t34" style="position:absolute;margin-left:37.2pt;margin-top:4pt;width:439.2pt;height:233.4pt;flip:x;z-index:251667456;visibility:visible;mso-wrap-style:square;mso-wrap-distance-left:9pt;mso-wrap-distance-top:0;mso-wrap-distance-right:9pt;mso-wrap-distance-bottom:0;mso-position-horizontal:absolute;mso-position-horizontal-relative:text;mso-position-vertical:absolute;mso-position-vertical-relative:text" o:gfxdata="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" adj="0" strokecolor="#5b9bd5 [3204]" strokeweight=".5pt"/>
+            </w:pict>
+          </mc:Fallback>
+        </mc:AlternateContent>
+      </w:r>
       <w:r>
         <w:rPr>
           <w:rFonts w:ascii="Times New Roman" w:hAnsi="Times New Roman" w:cs="Times New Roman"/>
@@ -662,16 +1544,7 @@
                 <w:szCs w:val="24"/>
                 <w:u w:val="single"/>
               </w:rPr>
-              <w:t>review</w:t>
-            </w:r>
-            <w:r>
-              <w:rPr>
-                <w:rFonts w:ascii="Times New Roman" w:hAnsi="Times New Roman" w:cs="Times New Roman"/>
-                <w:sz w:val="24"/>
-                <w:szCs w:val="24"/>
-                <w:u w:val="single"/>
-              </w:rPr>
-              <w:t>_ID</w:t>
+              <w:t>review_ID</w:t>
             </w:r>
             <w:proofErr w:type="spellEnd"/>
           </w:p>
@@ -742,6 +1615,72 @@
                 <w:szCs w:val="24"/>
               </w:rPr>
             </w:pPr>
+            <w:r>
+              <w:rPr>
+                <w:rFonts w:ascii="Times New Roman" w:hAnsi="Times New Roman" w:cs="Times New Roman"/>
+                <w:noProof/>
+                <w:sz w:val="24"/>
+                <w:szCs w:val="24"/>
+              </w:rPr>
+              <mc:AlternateContent>
+                <mc:Choice Requires="wps">
+                  <w:drawing>
+                    <wp:anchor distT="0" distB="0" distL="114300" distR="114300" simplePos="0" relativeHeight="251672576" behindDoc="0" locked="0" layoutInCell="1" allowOverlap="1" wp14:anchorId="3CDDF283" wp14:editId="6529ECA2">
+                      <wp:simplePos x="0" y="0"/>
+                      <wp:positionH relativeFrom="column">
+                        <wp:posOffset>468630</wp:posOffset>
+                      </wp:positionH>
+                      <wp:positionV relativeFrom="paragraph">
+                        <wp:posOffset>388620</wp:posOffset>
+                      </wp:positionV>
+                      <wp:extent cx="3284220" cy="381000"/>
+                      <wp:effectExtent l="0" t="0" r="11430" b="19050"/>
+                      <wp:wrapNone/>
+                      <wp:docPr id="1187062004" name="Connector: Elbow 17"/>
+                      <wp:cNvGraphicFramePr/>
+                      <a:graphic xmlns:a="http://schemas.openxmlformats.org/drawingml/2006/main">
+                        <a:graphicData uri="http://schemas.microsoft.com/office/word/2010/wordprocessingShape">
+                          <wps:wsp>
+                            <wps:cNvCnPr/>
+                            <wps:spPr>
+                              <a:xfrm>
+                                <a:off x="0" y="0"/>
+                                <a:ext cx="3284220" cy="381000"/>
+                              </a:xfrm>
+                              <a:prstGeom prst="bentConnector3">
+                                <a:avLst>
+                                  <a:gd name="adj1" fmla="val 348"/>
+                                </a:avLst>
+                              </a:prstGeom>
+                            </wps:spPr>
+                            <wps:style>
+                              <a:lnRef idx="1">
+                                <a:schemeClr val="accent1"/>
+                              </a:lnRef>
+                              <a:fillRef idx="0">
+                                <a:schemeClr val="accent1"/>
+                              </a:fillRef>
+                              <a:effectRef idx="0">
+                                <a:schemeClr val="accent1"/>
+                              </a:effectRef>
+                              <a:fontRef idx="minor">
+                                <a:schemeClr val="tx1"/>
+                              </a:fontRef>
+                            </wps:style>
+                            <wps:bodyPr/>
+                          </wps:wsp>
+                        </a:graphicData>
+                      </a:graphic>
+                    </wp:anchor>
+                  </w:drawing>
+                </mc:Choice>
+                <mc:Fallback>
+                  <w:pict>
+                    <v:shape w14:anchorId="14C64683" id="Connector: Elbow 17" o:spid="_x0000_s1026" type="#_x0000_t34" style="position:absolute;margin-left:36.9pt;margin-top:30.6pt;width:258.6pt;height:30pt;z-index:251672576;visibility:visible;mso-wrap-style:square;mso-wrap-distance-left:9pt;mso-wrap-distance-top:0;mso-wrap-distance-right:9pt;mso-wrap-distance-bottom:0;mso-position-horizontal:absolute;mso-position-horizontal-relative:text;mso-position-vertical:absolute;mso-position-vertical-relative:text" o:gfxdata="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" adj="75" strokecolor="#5b9bd5 [3204]" strokeweight=".5pt"/>
+                  </w:pict>
+                </mc:Fallback>
+              </mc:AlternateContent>
+            </w:r>
             <w:proofErr w:type="spellStart"/>
             <w:r>
               <w:rPr>
@@ -790,6 +1729,204 @@
           <w:szCs w:val="28"/>
         </w:rPr>
       </w:pPr>
+      <w:r>
+        <w:rPr>
+          <w:rFonts w:ascii="Times New Roman" w:hAnsi="Times New Roman" w:cs="Times New Roman"/>
+          <w:noProof/>
+          <w:sz w:val="16"/>
+          <w:szCs w:val="28"/>
+        </w:rPr>
+        <mc:AlternateContent>
+          <mc:Choice Requires="wps">
+            <w:drawing>
+              <wp:anchor distT="0" distB="0" distL="114300" distR="114300" simplePos="0" relativeHeight="251681792" behindDoc="0" locked="0" layoutInCell="1" allowOverlap="1" wp14:anchorId="4E2AEE5D" wp14:editId="07C51EF3">
+                <wp:simplePos x="0" y="0"/>
+                <wp:positionH relativeFrom="column">
+                  <wp:posOffset>4069080</wp:posOffset>
+                </wp:positionH>
+                <wp:positionV relativeFrom="paragraph">
+                  <wp:posOffset>134620</wp:posOffset>
+                </wp:positionV>
+                <wp:extent cx="2362200" cy="495300"/>
+                <wp:effectExtent l="0" t="0" r="19050" b="19050"/>
+                <wp:wrapNone/>
+                <wp:docPr id="679499538" name="Connector: Elbow 27"/>
+                <wp:cNvGraphicFramePr/>
+                <a:graphic xmlns:a="http://schemas.openxmlformats.org/drawingml/2006/main">
+                  <a:graphicData uri="http://schemas.microsoft.com/office/word/2010/wordprocessingShape">
+                    <wps:wsp>
+                      <wps:cNvCnPr/>
+                      <wps:spPr>
+                        <a:xfrm flipV="1">
+                          <a:off x="0" y="0"/>
+                          <a:ext cx="2362200" cy="495300"/>
+                        </a:xfrm>
+                        <a:prstGeom prst="bentConnector3">
+                          <a:avLst>
+                            <a:gd name="adj1" fmla="val 968"/>
+                          </a:avLst>
+                        </a:prstGeom>
+                      </wps:spPr>
+                      <wps:style>
+                        <a:lnRef idx="1">
+                          <a:schemeClr val="accent1"/>
+                        </a:lnRef>
+                        <a:fillRef idx="0">
+                          <a:schemeClr val="accent1"/>
+                        </a:fillRef>
+                        <a:effectRef idx="0">
+                          <a:schemeClr val="accent1"/>
+                        </a:effectRef>
+                        <a:fontRef idx="minor">
+                          <a:schemeClr val="tx1"/>
+                        </a:fontRef>
+                      </wps:style>
+                      <wps:bodyPr/>
+                    </wps:wsp>
+                  </a:graphicData>
+                </a:graphic>
+              </wp:anchor>
+            </w:drawing>
+          </mc:Choice>
+          <mc:Fallback>
+            <w:pict>
+              <v:shape w14:anchorId="737CEFB6" id="Connector: Elbow 27" o:spid="_x0000_s1026" type="#_x0000_t34" style="position:absolute;margin-left:320.4pt;margin-top:10.6pt;width:186pt;height:39pt;flip:y;z-index:251681792;visibility:visible;mso-wrap-style:square;mso-wrap-distance-left:9pt;mso-wrap-distance-top:0;mso-wrap-distance-right:9pt;mso-wrap-distance-bottom:0;mso-position-horizontal:absolute;mso-position-horizontal-relative:text;mso-position-vertical:absolute;mso-position-vertical-relative:text" o:gfxdata="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" adj="209" strokecolor="#5b9bd5 [3204]" strokeweight=".5pt"/>
+            </w:pict>
+          </mc:Fallback>
+        </mc:AlternateContent>
+      </w:r>
+      <w:r>
+        <w:rPr>
+          <w:rFonts w:ascii="Times New Roman" w:hAnsi="Times New Roman" w:cs="Times New Roman"/>
+          <w:noProof/>
+          <w:sz w:val="16"/>
+          <w:szCs w:val="28"/>
+        </w:rPr>
+        <mc:AlternateContent>
+          <mc:Choice Requires="wps">
+            <w:drawing>
+              <wp:anchor distT="0" distB="0" distL="114300" distR="114300" simplePos="0" relativeHeight="251676672" behindDoc="0" locked="0" layoutInCell="1" allowOverlap="1" wp14:anchorId="70A572B6" wp14:editId="3AF8F12F">
+                <wp:simplePos x="0" y="0"/>
+                <wp:positionH relativeFrom="column">
+                  <wp:posOffset>1013460</wp:posOffset>
+                </wp:positionH>
+                <wp:positionV relativeFrom="paragraph">
+                  <wp:posOffset>203200</wp:posOffset>
+                </wp:positionV>
+                <wp:extent cx="4922520" cy="4069080"/>
+                <wp:effectExtent l="0" t="0" r="11430" b="26670"/>
+                <wp:wrapNone/>
+                <wp:docPr id="661035688" name="Connector: Elbow 21"/>
+                <wp:cNvGraphicFramePr/>
+                <a:graphic xmlns:a="http://schemas.openxmlformats.org/drawingml/2006/main">
+                  <a:graphicData uri="http://schemas.microsoft.com/office/word/2010/wordprocessingShape">
+                    <wps:wsp>
+                      <wps:cNvCnPr/>
+                      <wps:spPr>
+                        <a:xfrm flipH="1">
+                          <a:off x="0" y="0"/>
+                          <a:ext cx="4922520" cy="4069080"/>
+                        </a:xfrm>
+                        <a:prstGeom prst="bentConnector3">
+                          <a:avLst>
+                            <a:gd name="adj1" fmla="val 310"/>
+                          </a:avLst>
+                        </a:prstGeom>
+                      </wps:spPr>
+                      <wps:style>
+                        <a:lnRef idx="1">
+                          <a:schemeClr val="accent1"/>
+                        </a:lnRef>
+                        <a:fillRef idx="0">
+                          <a:schemeClr val="accent1"/>
+                        </a:fillRef>
+                        <a:effectRef idx="0">
+                          <a:schemeClr val="accent1"/>
+                        </a:effectRef>
+                        <a:fontRef idx="minor">
+                          <a:schemeClr val="tx1"/>
+                        </a:fontRef>
+                      </wps:style>
+                      <wps:bodyPr/>
+                    </wps:wsp>
+                  </a:graphicData>
+                </a:graphic>
+              </wp:anchor>
+            </w:drawing>
+          </mc:Choice>
+          <mc:Fallback>
+            <w:pict>
+              <v:shape w14:anchorId="6FE59375" id="Connector: Elbow 21" o:spid="_x0000_s1026" type="#_x0000_t34" style="position:absolute;margin-left:79.8pt;margin-top:16pt;width:387.6pt;height:320.4pt;flip:x;z-index:251676672;visibility:visible;mso-wrap-style:square;mso-wrap-distance-left:9pt;mso-wrap-distance-top:0;mso-wrap-distance-right:9pt;mso-wrap-distance-bottom:0;mso-position-horizontal:absolute;mso-position-horizontal-relative:text;mso-position-vertical:absolute;mso-position-vertical-relative:text" o:gfxdata="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" adj="67" strokecolor="#5b9bd5 [3204]" strokeweight=".5pt"/>
+            </w:pict>
+          </mc:Fallback>
+        </mc:AlternateContent>
+      </w:r>
+      <w:r>
+        <w:rPr>
+          <w:rFonts w:ascii="Times New Roman" w:hAnsi="Times New Roman" w:cs="Times New Roman"/>
+          <w:noProof/>
+          <w:sz w:val="16"/>
+          <w:szCs w:val="28"/>
+        </w:rPr>
+        <mc:AlternateContent>
+          <mc:Choice Requires="wps">
+            <w:drawing>
+              <wp:anchor distT="0" distB="0" distL="114300" distR="114300" simplePos="0" relativeHeight="251675648" behindDoc="0" locked="0" layoutInCell="1" allowOverlap="1" wp14:anchorId="216043AA" wp14:editId="0BEB01B9">
+                <wp:simplePos x="0" y="0"/>
+                <wp:positionH relativeFrom="column">
+                  <wp:posOffset>4297680</wp:posOffset>
+                </wp:positionH>
+                <wp:positionV relativeFrom="paragraph">
+                  <wp:posOffset>-2540</wp:posOffset>
+                </wp:positionV>
+                <wp:extent cx="1630680" cy="198120"/>
+                <wp:effectExtent l="19050" t="0" r="26670" b="30480"/>
+                <wp:wrapNone/>
+                <wp:docPr id="713025490" name="Connector: Elbow 20"/>
+                <wp:cNvGraphicFramePr/>
+                <a:graphic xmlns:a="http://schemas.openxmlformats.org/drawingml/2006/main">
+                  <a:graphicData uri="http://schemas.microsoft.com/office/word/2010/wordprocessingShape">
+                    <wps:wsp>
+                      <wps:cNvCnPr/>
+                      <wps:spPr>
+                        <a:xfrm>
+                          <a:off x="0" y="0"/>
+                          <a:ext cx="1630680" cy="198120"/>
+                        </a:xfrm>
+                        <a:prstGeom prst="bentConnector3">
+                          <a:avLst>
+                            <a:gd name="adj1" fmla="val -467"/>
+                          </a:avLst>
+                        </a:prstGeom>
+                      </wps:spPr>
+                      <wps:style>
+                        <a:lnRef idx="1">
+                          <a:schemeClr val="accent1"/>
+                        </a:lnRef>
+                        <a:fillRef idx="0">
+                          <a:schemeClr val="accent1"/>
+                        </a:fillRef>
+                        <a:effectRef idx="0">
+                          <a:schemeClr val="accent1"/>
+                        </a:effectRef>
+                        <a:fontRef idx="minor">
+                          <a:schemeClr val="tx1"/>
+                        </a:fontRef>
+                      </wps:style>
+                      <wps:bodyPr/>
+                    </wps:wsp>
+                  </a:graphicData>
+                </a:graphic>
+              </wp:anchor>
+            </w:drawing>
+          </mc:Choice>
+          <mc:Fallback>
+            <w:pict>
+              <v:shape w14:anchorId="355462D8" id="Connector: Elbow 20" o:spid="_x0000_s1026" type="#_x0000_t34" style="position:absolute;margin-left:338.4pt;margin-top:-.2pt;width:128.4pt;height:15.6pt;z-index:251675648;visibility:visible;mso-wrap-style:square;mso-wrap-distance-left:9pt;mso-wrap-distance-top:0;mso-wrap-distance-right:9pt;mso-wrap-distance-bottom:0;mso-position-horizontal:absolute;mso-position-horizontal-relative:text;mso-position-vertical:absolute;mso-position-vertical-relative:text" o:gfxdata="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" adj="-101" strokecolor="#5b9bd5 [3204]" strokeweight=".5pt"/>
+            </w:pict>
+          </mc:Fallback>
+        </mc:AlternateContent>
+      </w:r>
     </w:p>
     <w:p>
       <w:pPr>
@@ -799,6 +1936,214 @@
           <w:szCs w:val="24"/>
         </w:rPr>
       </w:pPr>
+      <w:r>
+        <w:rPr>
+          <w:rFonts w:ascii="Times New Roman" w:hAnsi="Times New Roman" w:cs="Times New Roman"/>
+          <w:noProof/>
+          <w:sz w:val="24"/>
+          <w:szCs w:val="24"/>
+        </w:rPr>
+        <mc:AlternateContent>
+          <mc:Choice Requires="wps">
+            <w:drawing>
+              <wp:anchor distT="0" distB="0" distL="114300" distR="114300" simplePos="0" relativeHeight="251689984" behindDoc="0" locked="0" layoutInCell="1" allowOverlap="1" wp14:anchorId="407A515E" wp14:editId="648D35D8">
+                <wp:simplePos x="0" y="0"/>
+                <wp:positionH relativeFrom="column">
+                  <wp:posOffset>-495300</wp:posOffset>
+                </wp:positionH>
+                <wp:positionV relativeFrom="paragraph">
+                  <wp:posOffset>574040</wp:posOffset>
+                </wp:positionV>
+                <wp:extent cx="495300" cy="4716780"/>
+                <wp:effectExtent l="0" t="76200" r="0" b="26670"/>
+                <wp:wrapNone/>
+                <wp:docPr id="1360686279" name="Connector: Elbow 37"/>
+                <wp:cNvGraphicFramePr/>
+                <a:graphic xmlns:a="http://schemas.openxmlformats.org/drawingml/2006/main">
+                  <a:graphicData uri="http://schemas.microsoft.com/office/word/2010/wordprocessingShape">
+                    <wps:wsp>
+                      <wps:cNvCnPr/>
+                      <wps:spPr>
+                        <a:xfrm flipV="1">
+                          <a:off x="0" y="0"/>
+                          <a:ext cx="495300" cy="4716780"/>
+                        </a:xfrm>
+                        <a:prstGeom prst="bentConnector3">
+                          <a:avLst>
+                            <a:gd name="adj1" fmla="val 769"/>
+                          </a:avLst>
+                        </a:prstGeom>
+                        <a:ln>
+                          <a:tailEnd type="triangle"/>
+                        </a:ln>
+                      </wps:spPr>
+                      <wps:style>
+                        <a:lnRef idx="1">
+                          <a:schemeClr val="accent1"/>
+                        </a:lnRef>
+                        <a:fillRef idx="0">
+                          <a:schemeClr val="accent1"/>
+                        </a:fillRef>
+                        <a:effectRef idx="0">
+                          <a:schemeClr val="accent1"/>
+                        </a:effectRef>
+                        <a:fontRef idx="minor">
+                          <a:schemeClr val="tx1"/>
+                        </a:fontRef>
+                      </wps:style>
+                      <wps:bodyPr/>
+                    </wps:wsp>
+                  </a:graphicData>
+                </a:graphic>
+              </wp:anchor>
+            </w:drawing>
+          </mc:Choice>
+          <mc:Fallback>
+            <w:pict>
+              <v:shape w14:anchorId="027FF82B" id="Connector: Elbow 37" o:spid="_x0000_s1026" type="#_x0000_t34" style="position:absolute;margin-left:-39pt;margin-top:45.2pt;width:39pt;height:371.4pt;flip:y;z-index:251689984;visibility:visible;mso-wrap-style:square;mso-wrap-distance-left:9pt;mso-wrap-distance-top:0;mso-wrap-distance-right:9pt;mso-wrap-distance-bottom:0;mso-position-horizontal:absolute;mso-position-horizontal-relative:text;mso-position-vertical:absolute;mso-position-vertical-relative:text" o:gfxdata="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" adj="166" strokecolor="#5b9bd5 [3204]" strokeweight=".5pt">
+                <v:stroke endarrow="block"/>
+              </v:shape>
+            </w:pict>
+          </mc:Fallback>
+        </mc:AlternateContent>
+      </w:r>
+      <w:r>
+        <w:rPr>
+          <w:rFonts w:ascii="Times New Roman" w:hAnsi="Times New Roman" w:cs="Times New Roman"/>
+          <w:noProof/>
+          <w:sz w:val="24"/>
+          <w:szCs w:val="24"/>
+        </w:rPr>
+        <mc:AlternateContent>
+          <mc:Choice Requires="wps">
+            <w:drawing>
+              <wp:anchor distT="0" distB="0" distL="114300" distR="114300" simplePos="0" relativeHeight="251684864" behindDoc="0" locked="0" layoutInCell="1" allowOverlap="1" wp14:anchorId="70FBBB8A" wp14:editId="53A906EB">
+                <wp:simplePos x="0" y="0"/>
+                <wp:positionH relativeFrom="column">
+                  <wp:posOffset>1135380</wp:posOffset>
+                </wp:positionH>
+                <wp:positionV relativeFrom="paragraph">
+                  <wp:posOffset>764540</wp:posOffset>
+                </wp:positionV>
+                <wp:extent cx="4015740" cy="3078480"/>
+                <wp:effectExtent l="38100" t="0" r="41910" b="102870"/>
+                <wp:wrapNone/>
+                <wp:docPr id="1153733274" name="Connector: Elbow 30"/>
+                <wp:cNvGraphicFramePr/>
+                <a:graphic xmlns:a="http://schemas.openxmlformats.org/drawingml/2006/main">
+                  <a:graphicData uri="http://schemas.microsoft.com/office/word/2010/wordprocessingShape">
+                    <wps:wsp>
+                      <wps:cNvCnPr/>
+                      <wps:spPr>
+                        <a:xfrm flipH="1">
+                          <a:off x="0" y="0"/>
+                          <a:ext cx="4015740" cy="3078480"/>
+                        </a:xfrm>
+                        <a:prstGeom prst="bentConnector3">
+                          <a:avLst>
+                            <a:gd name="adj1" fmla="val -474"/>
+                          </a:avLst>
+                        </a:prstGeom>
+                        <a:ln>
+                          <a:tailEnd type="triangle"/>
+                        </a:ln>
+                      </wps:spPr>
+                      <wps:style>
+                        <a:lnRef idx="1">
+                          <a:schemeClr val="accent1"/>
+                        </a:lnRef>
+                        <a:fillRef idx="0">
+                          <a:schemeClr val="accent1"/>
+                        </a:fillRef>
+                        <a:effectRef idx="0">
+                          <a:schemeClr val="accent1"/>
+                        </a:effectRef>
+                        <a:fontRef idx="minor">
+                          <a:schemeClr val="tx1"/>
+                        </a:fontRef>
+                      </wps:style>
+                      <wps:bodyPr/>
+                    </wps:wsp>
+                  </a:graphicData>
+                </a:graphic>
+              </wp:anchor>
+            </w:drawing>
+          </mc:Choice>
+          <mc:Fallback>
+            <w:pict>
+              <v:shape w14:anchorId="562DA6CB" id="Connector: Elbow 30" o:spid="_x0000_s1026" type="#_x0000_t34" style="position:absolute;margin-left:89.4pt;margin-top:60.2pt;width:316.2pt;height:242.4pt;flip:x;z-index:251684864;visibility:visible;mso-wrap-style:square;mso-wrap-distance-left:9pt;mso-wrap-distance-top:0;mso-wrap-distance-right:9pt;mso-wrap-distance-bottom:0;mso-position-horizontal:absolute;mso-position-horizontal-relative:text;mso-position-vertical:absolute;mso-position-vertical-relative:text" o:gfxdata="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" adj="-102" strokecolor="#5b9bd5 [3204]" strokeweight=".5pt">
+                <v:stroke endarrow="block"/>
+              </v:shape>
+            </w:pict>
+          </mc:Fallback>
+        </mc:AlternateContent>
+      </w:r>
+      <w:r>
+        <w:rPr>
+          <w:rFonts w:ascii="Times New Roman" w:hAnsi="Times New Roman" w:cs="Times New Roman"/>
+          <w:noProof/>
+          <w:sz w:val="24"/>
+          <w:szCs w:val="24"/>
+        </w:rPr>
+        <mc:AlternateContent>
+          <mc:Choice Requires="wps">
+            <w:drawing>
+              <wp:anchor distT="0" distB="0" distL="114300" distR="114300" simplePos="0" relativeHeight="251673600" behindDoc="0" locked="0" layoutInCell="1" allowOverlap="1" wp14:anchorId="25C29BDD" wp14:editId="099573AA">
+                <wp:simplePos x="0" y="0"/>
+                <wp:positionH relativeFrom="column">
+                  <wp:posOffset>259080</wp:posOffset>
+                </wp:positionH>
+                <wp:positionV relativeFrom="paragraph">
+                  <wp:posOffset>101600</wp:posOffset>
+                </wp:positionV>
+                <wp:extent cx="6202680" cy="1943100"/>
+                <wp:effectExtent l="0" t="0" r="26670" b="19050"/>
+                <wp:wrapNone/>
+                <wp:docPr id="1822704288" name="Connector: Elbow 18"/>
+                <wp:cNvGraphicFramePr/>
+                <a:graphic xmlns:a="http://schemas.openxmlformats.org/drawingml/2006/main">
+                  <a:graphicData uri="http://schemas.microsoft.com/office/word/2010/wordprocessingShape">
+                    <wps:wsp>
+                      <wps:cNvCnPr/>
+                      <wps:spPr>
+                        <a:xfrm flipH="1">
+                          <a:off x="0" y="0"/>
+                          <a:ext cx="6202680" cy="1943100"/>
+                        </a:xfrm>
+                        <a:prstGeom prst="bentConnector3">
+                          <a:avLst>
+                            <a:gd name="adj1" fmla="val 246"/>
+                          </a:avLst>
+                        </a:prstGeom>
+                      </wps:spPr>
+                      <wps:style>
+                        <a:lnRef idx="1">
+                          <a:schemeClr val="accent1"/>
+                        </a:lnRef>
+                        <a:fillRef idx="0">
+                          <a:schemeClr val="accent1"/>
+                        </a:fillRef>
+                        <a:effectRef idx="0">
+                          <a:schemeClr val="accent1"/>
+                        </a:effectRef>
+                        <a:fontRef idx="minor">
+                          <a:schemeClr val="tx1"/>
+                        </a:fontRef>
+                      </wps:style>
+                      <wps:bodyPr/>
+                    </wps:wsp>
+                  </a:graphicData>
+                </a:graphic>
+              </wp:anchor>
+            </w:drawing>
+          </mc:Choice>
+          <mc:Fallback>
+            <w:pict>
+              <v:shape w14:anchorId="1D70B5B2" id="Connector: Elbow 18" o:spid="_x0000_s1026" type="#_x0000_t34" style="position:absolute;margin-left:20.4pt;margin-top:8pt;width:488.4pt;height:153pt;flip:x;z-index:251673600;visibility:visible;mso-wrap-style:square;mso-wrap-distance-left:9pt;mso-wrap-distance-top:0;mso-wrap-distance-right:9pt;mso-wrap-distance-bottom:0;mso-position-horizontal:absolute;mso-position-horizontal-relative:text;mso-position-vertical:absolute;mso-position-vertical-relative:text" o:gfxdata="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" adj="53" strokecolor="#5b9bd5 [3204]" strokeweight=".5pt"/>
+            </w:pict>
+          </mc:Fallback>
+        </mc:AlternateContent>
+      </w:r>
       <w:r>
         <w:rPr>
           <w:rFonts w:ascii="Times New Roman" w:hAnsi="Times New Roman" w:cs="Times New Roman"/>
@@ -964,6 +2309,72 @@
                 <w:szCs w:val="24"/>
               </w:rPr>
             </w:pPr>
+            <w:r>
+              <w:rPr>
+                <w:rFonts w:ascii="Times New Roman" w:hAnsi="Times New Roman" w:cs="Times New Roman"/>
+                <w:noProof/>
+                <w:sz w:val="24"/>
+                <w:szCs w:val="24"/>
+              </w:rPr>
+              <mc:AlternateContent>
+                <mc:Choice Requires="wps">
+                  <w:drawing>
+                    <wp:anchor distT="0" distB="0" distL="114300" distR="114300" simplePos="0" relativeHeight="251678720" behindDoc="0" locked="0" layoutInCell="1" allowOverlap="1" wp14:anchorId="23A9079E" wp14:editId="681CFAC1">
+                      <wp:simplePos x="0" y="0"/>
+                      <wp:positionH relativeFrom="column">
+                        <wp:posOffset>361315</wp:posOffset>
+                      </wp:positionH>
+                      <wp:positionV relativeFrom="paragraph">
+                        <wp:posOffset>386080</wp:posOffset>
+                      </wp:positionV>
+                      <wp:extent cx="2476500" cy="312420"/>
+                      <wp:effectExtent l="38100" t="0" r="19050" b="30480"/>
+                      <wp:wrapNone/>
+                      <wp:docPr id="2018487681" name="Connector: Elbow 23"/>
+                      <wp:cNvGraphicFramePr/>
+                      <a:graphic xmlns:a="http://schemas.openxmlformats.org/drawingml/2006/main">
+                        <a:graphicData uri="http://schemas.microsoft.com/office/word/2010/wordprocessingShape">
+                          <wps:wsp>
+                            <wps:cNvCnPr/>
+                            <wps:spPr>
+                              <a:xfrm>
+                                <a:off x="0" y="0"/>
+                                <a:ext cx="2476500" cy="312420"/>
+                              </a:xfrm>
+                              <a:prstGeom prst="bentConnector3">
+                                <a:avLst>
+                                  <a:gd name="adj1" fmla="val -1385"/>
+                                </a:avLst>
+                              </a:prstGeom>
+                            </wps:spPr>
+                            <wps:style>
+                              <a:lnRef idx="1">
+                                <a:schemeClr val="accent1"/>
+                              </a:lnRef>
+                              <a:fillRef idx="0">
+                                <a:schemeClr val="accent1"/>
+                              </a:fillRef>
+                              <a:effectRef idx="0">
+                                <a:schemeClr val="accent1"/>
+                              </a:effectRef>
+                              <a:fontRef idx="minor">
+                                <a:schemeClr val="tx1"/>
+                              </a:fontRef>
+                            </wps:style>
+                            <wps:bodyPr/>
+                          </wps:wsp>
+                        </a:graphicData>
+                      </a:graphic>
+                    </wp:anchor>
+                  </w:drawing>
+                </mc:Choice>
+                <mc:Fallback>
+                  <w:pict>
+                    <v:shape w14:anchorId="31162C06" id="Connector: Elbow 23" o:spid="_x0000_s1026" type="#_x0000_t34" style="position:absolute;margin-left:28.45pt;margin-top:30.4pt;width:195pt;height:24.6pt;z-index:251678720;visibility:visible;mso-wrap-style:square;mso-wrap-distance-left:9pt;mso-wrap-distance-top:0;mso-wrap-distance-right:9pt;mso-wrap-distance-bottom:0;mso-position-horizontal:absolute;mso-position-horizontal-relative:text;mso-position-vertical:absolute;mso-position-vertical-relative:text" o:gfxdata="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" adj="-299" strokecolor="#5b9bd5 [3204]" strokeweight=".5pt"/>
+                  </w:pict>
+                </mc:Fallback>
+              </mc:AlternateContent>
+            </w:r>
             <w:proofErr w:type="spellStart"/>
             <w:r>
               <w:rPr>
@@ -1047,6 +2458,143 @@
           <w:szCs w:val="24"/>
         </w:rPr>
       </w:pPr>
+      <w:r>
+        <w:rPr>
+          <w:rFonts w:ascii="Times New Roman" w:hAnsi="Times New Roman" w:cs="Times New Roman"/>
+          <w:noProof/>
+          <w:sz w:val="24"/>
+          <w:szCs w:val="24"/>
+        </w:rPr>
+        <mc:AlternateContent>
+          <mc:Choice Requires="wps">
+            <w:drawing>
+              <wp:anchor distT="0" distB="0" distL="114300" distR="114300" simplePos="0" relativeHeight="251686912" behindDoc="0" locked="0" layoutInCell="1" allowOverlap="1" wp14:anchorId="2D58FF44" wp14:editId="713428E7">
+                <wp:simplePos x="0" y="0"/>
+                <wp:positionH relativeFrom="column">
+                  <wp:posOffset>-335280</wp:posOffset>
+                </wp:positionH>
+                <wp:positionV relativeFrom="paragraph">
+                  <wp:posOffset>548640</wp:posOffset>
+                </wp:positionV>
+                <wp:extent cx="342900" cy="1097280"/>
+                <wp:effectExtent l="19050" t="76200" r="0" b="26670"/>
+                <wp:wrapNone/>
+                <wp:docPr id="1265247064" name="Connector: Elbow 34"/>
+                <wp:cNvGraphicFramePr/>
+                <a:graphic xmlns:a="http://schemas.openxmlformats.org/drawingml/2006/main">
+                  <a:graphicData uri="http://schemas.microsoft.com/office/word/2010/wordprocessingShape">
+                    <wps:wsp>
+                      <wps:cNvCnPr/>
+                      <wps:spPr>
+                        <a:xfrm flipV="1">
+                          <a:off x="0" y="0"/>
+                          <a:ext cx="342900" cy="1097280"/>
+                        </a:xfrm>
+                        <a:prstGeom prst="bentConnector3">
+                          <a:avLst>
+                            <a:gd name="adj1" fmla="val -1111"/>
+                          </a:avLst>
+                        </a:prstGeom>
+                        <a:ln>
+                          <a:tailEnd type="triangle"/>
+                        </a:ln>
+                      </wps:spPr>
+                      <wps:style>
+                        <a:lnRef idx="1">
+                          <a:schemeClr val="accent1"/>
+                        </a:lnRef>
+                        <a:fillRef idx="0">
+                          <a:schemeClr val="accent1"/>
+                        </a:fillRef>
+                        <a:effectRef idx="0">
+                          <a:schemeClr val="accent1"/>
+                        </a:effectRef>
+                        <a:fontRef idx="minor">
+                          <a:schemeClr val="tx1"/>
+                        </a:fontRef>
+                      </wps:style>
+                      <wps:bodyPr/>
+                    </wps:wsp>
+                  </a:graphicData>
+                </a:graphic>
+              </wp:anchor>
+            </w:drawing>
+          </mc:Choice>
+          <mc:Fallback>
+            <w:pict>
+              <v:shape w14:anchorId="5C2088C0" id="Connector: Elbow 34" o:spid="_x0000_s1026" type="#_x0000_t34" style="position:absolute;margin-left:-26.4pt;margin-top:43.2pt;width:27pt;height:86.4pt;flip:y;z-index:251686912;visibility:visible;mso-wrap-style:square;mso-wrap-distance-left:9pt;mso-wrap-distance-top:0;mso-wrap-distance-right:9pt;mso-wrap-distance-bottom:0;mso-position-horizontal:absolute;mso-position-horizontal-relative:text;mso-position-vertical:absolute;mso-position-vertical-relative:text" o:gfxdata="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" adj="-240" strokecolor="#5b9bd5 [3204]" strokeweight=".5pt">
+                <v:stroke endarrow="block"/>
+              </v:shape>
+            </w:pict>
+          </mc:Fallback>
+        </mc:AlternateContent>
+      </w:r>
+      <w:r>
+        <w:rPr>
+          <w:rFonts w:ascii="Times New Roman" w:hAnsi="Times New Roman" w:cs="Times New Roman"/>
+          <w:noProof/>
+          <w:sz w:val="24"/>
+          <w:szCs w:val="24"/>
+        </w:rPr>
+        <mc:AlternateContent>
+          <mc:Choice Requires="wps">
+            <w:drawing>
+              <wp:anchor distT="0" distB="0" distL="114300" distR="114300" simplePos="0" relativeHeight="251679744" behindDoc="0" locked="0" layoutInCell="1" allowOverlap="1" wp14:anchorId="4D986165" wp14:editId="656A10E3">
+                <wp:simplePos x="0" y="0"/>
+                <wp:positionH relativeFrom="column">
+                  <wp:posOffset>175260</wp:posOffset>
+                </wp:positionH>
+                <wp:positionV relativeFrom="paragraph">
+                  <wp:posOffset>38100</wp:posOffset>
+                </wp:positionV>
+                <wp:extent cx="5463540" cy="1021080"/>
+                <wp:effectExtent l="0" t="0" r="22860" b="26670"/>
+                <wp:wrapNone/>
+                <wp:docPr id="721938165" name="Connector: Elbow 24"/>
+                <wp:cNvGraphicFramePr/>
+                <a:graphic xmlns:a="http://schemas.openxmlformats.org/drawingml/2006/main">
+                  <a:graphicData uri="http://schemas.microsoft.com/office/word/2010/wordprocessingShape">
+                    <wps:wsp>
+                      <wps:cNvCnPr/>
+                      <wps:spPr>
+                        <a:xfrm flipH="1">
+                          <a:off x="0" y="0"/>
+                          <a:ext cx="5463540" cy="1021080"/>
+                        </a:xfrm>
+                        <a:prstGeom prst="bentConnector3">
+                          <a:avLst>
+                            <a:gd name="adj1" fmla="val 70"/>
+                          </a:avLst>
+                        </a:prstGeom>
+                      </wps:spPr>
+                      <wps:style>
+                        <a:lnRef idx="1">
+                          <a:schemeClr val="accent1"/>
+                        </a:lnRef>
+                        <a:fillRef idx="0">
+                          <a:schemeClr val="accent1"/>
+                        </a:fillRef>
+                        <a:effectRef idx="0">
+                          <a:schemeClr val="accent1"/>
+                        </a:effectRef>
+                        <a:fontRef idx="minor">
+                          <a:schemeClr val="tx1"/>
+                        </a:fontRef>
+                      </wps:style>
+                      <wps:bodyPr/>
+                    </wps:wsp>
+                  </a:graphicData>
+                </a:graphic>
+              </wp:anchor>
+            </w:drawing>
+          </mc:Choice>
+          <mc:Fallback>
+            <w:pict>
+              <v:shape w14:anchorId="317746B6" id="Connector: Elbow 24" o:spid="_x0000_s1026" type="#_x0000_t34" style="position:absolute;margin-left:13.8pt;margin-top:3pt;width:430.2pt;height:80.4pt;flip:x;z-index:251679744;visibility:visible;mso-wrap-style:square;mso-wrap-distance-left:9pt;mso-wrap-distance-top:0;mso-wrap-distance-right:9pt;mso-wrap-distance-bottom:0;mso-position-horizontal:absolute;mso-position-horizontal-relative:text;mso-position-vertical:absolute;mso-position-vertical-relative:text" o:gfxdata="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" adj="15" strokecolor="#5b9bd5 [3204]" strokeweight=".5pt"/>
+            </w:pict>
+          </mc:Fallback>
+        </mc:AlternateContent>
+      </w:r>
       <w:r>
         <w:rPr>
           <w:rFonts w:ascii="Times New Roman" w:hAnsi="Times New Roman" w:cs="Times New Roman"/>
@@ -1089,6 +2637,152 @@
                 <w:u w:val="single"/>
               </w:rPr>
             </w:pPr>
+            <w:r>
+              <w:rPr>
+                <w:rFonts w:ascii="Times New Roman" w:hAnsi="Times New Roman" w:cs="Times New Roman"/>
+                <w:noProof/>
+                <w:sz w:val="24"/>
+                <w:szCs w:val="24"/>
+                <w:u w:val="single"/>
+              </w:rPr>
+              <mc:AlternateContent>
+                <mc:Choice Requires="wps">
+                  <w:drawing>
+                    <wp:anchor distT="0" distB="0" distL="114300" distR="114300" simplePos="0" relativeHeight="251680768" behindDoc="0" locked="0" layoutInCell="1" allowOverlap="1" wp14:anchorId="5EA59205" wp14:editId="24EDD19C">
+                      <wp:simplePos x="0" y="0"/>
+                      <wp:positionH relativeFrom="column">
+                        <wp:posOffset>103505</wp:posOffset>
+                      </wp:positionH>
+                      <wp:positionV relativeFrom="paragraph">
+                        <wp:posOffset>391160</wp:posOffset>
+                      </wp:positionV>
+                      <wp:extent cx="0" cy="304800"/>
+                      <wp:effectExtent l="76200" t="38100" r="57150" b="19050"/>
+                      <wp:wrapNone/>
+                      <wp:docPr id="2072727032" name="Straight Arrow Connector 25"/>
+                      <wp:cNvGraphicFramePr/>
+                      <a:graphic xmlns:a="http://schemas.openxmlformats.org/drawingml/2006/main">
+                        <a:graphicData uri="http://schemas.microsoft.com/office/word/2010/wordprocessingShape">
+                          <wps:wsp>
+                            <wps:cNvCnPr/>
+                            <wps:spPr>
+                              <a:xfrm flipV="1">
+                                <a:off x="0" y="0"/>
+                                <a:ext cx="0" cy="304800"/>
+                              </a:xfrm>
+                              <a:prstGeom prst="straightConnector1">
+                                <a:avLst/>
+                              </a:prstGeom>
+                              <a:ln>
+                                <a:tailEnd type="triangle"/>
+                              </a:ln>
+                            </wps:spPr>
+                            <wps:style>
+                              <a:lnRef idx="1">
+                                <a:schemeClr val="accent1"/>
+                              </a:lnRef>
+                              <a:fillRef idx="0">
+                                <a:schemeClr val="accent1"/>
+                              </a:fillRef>
+                              <a:effectRef idx="0">
+                                <a:schemeClr val="accent1"/>
+                              </a:effectRef>
+                              <a:fontRef idx="minor">
+                                <a:schemeClr val="tx1"/>
+                              </a:fontRef>
+                            </wps:style>
+                            <wps:bodyPr/>
+                          </wps:wsp>
+                        </a:graphicData>
+                      </a:graphic>
+                    </wp:anchor>
+                  </w:drawing>
+                </mc:Choice>
+                <mc:Fallback>
+                  <w:pict>
+                    <v:shape w14:anchorId="550FF9C8" id="Straight Arrow Connector 25" o:spid="_x0000_s1026" type="#_x0000_t32" style="position:absolute;margin-left:8.15pt;margin-top:30.8pt;width:0;height:24pt;flip:y;z-index:251680768;visibility:visible;mso-wrap-style:square;mso-wrap-distance-left:9pt;mso-wrap-distance-top:0;mso-wrap-distance-right:9pt;mso-wrap-distance-bottom:0;mso-position-horizontal:absolute;mso-position-horizontal-relative:text;mso-position-vertical:absolute;mso-position-vertical-relative:text" o:gfxdata="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" strokecolor="#5b9bd5 [3204]" strokeweight=".5pt">
+                      <v:stroke endarrow="block" joinstyle="miter"/>
+                    </v:shape>
+                  </w:pict>
+                </mc:Fallback>
+              </mc:AlternateContent>
+            </w:r>
+            <w:r>
+              <w:rPr>
+                <w:rFonts w:ascii="Times New Roman" w:hAnsi="Times New Roman" w:cs="Times New Roman"/>
+                <w:noProof/>
+                <w:sz w:val="24"/>
+                <w:szCs w:val="24"/>
+                <w:u w:val="single"/>
+              </w:rPr>
+              <mc:AlternateContent>
+                <mc:Choice Requires="wps">
+                  <w:drawing>
+                    <wp:anchor distT="0" distB="0" distL="114300" distR="114300" simplePos="0" relativeHeight="251668480" behindDoc="0" locked="0" layoutInCell="1" allowOverlap="1" wp14:anchorId="0EDC3FDD" wp14:editId="0D227D62">
+                      <wp:simplePos x="0" y="0"/>
+                      <wp:positionH relativeFrom="column">
+                        <wp:posOffset>393065</wp:posOffset>
+                      </wp:positionH>
+                      <wp:positionV relativeFrom="paragraph">
+                        <wp:posOffset>375920</wp:posOffset>
+                      </wp:positionV>
+                      <wp:extent cx="7620" cy="190500"/>
+                      <wp:effectExtent l="76200" t="38100" r="68580" b="19050"/>
+                      <wp:wrapNone/>
+                      <wp:docPr id="796056341" name="Straight Arrow Connector 13"/>
+                      <wp:cNvGraphicFramePr/>
+                      <a:graphic xmlns:a="http://schemas.openxmlformats.org/drawingml/2006/main">
+                        <a:graphicData uri="http://schemas.microsoft.com/office/word/2010/wordprocessingShape">
+                          <wps:wsp>
+                            <wps:cNvCnPr/>
+                            <wps:spPr>
+                              <a:xfrm flipV="1">
+                                <a:off x="0" y="0"/>
+                                <a:ext cx="7620" cy="190500"/>
+                              </a:xfrm>
+                              <a:prstGeom prst="straightConnector1">
+                                <a:avLst/>
+                              </a:prstGeom>
+                              <a:ln>
+                                <a:tailEnd type="triangle"/>
+                              </a:ln>
+                            </wps:spPr>
+                            <wps:style>
+                              <a:lnRef idx="1">
+                                <a:schemeClr val="accent1"/>
+                              </a:lnRef>
+                              <a:fillRef idx="0">
+                                <a:schemeClr val="accent1"/>
+                              </a:fillRef>
+                              <a:effectRef idx="0">
+                                <a:schemeClr val="accent1"/>
+                              </a:effectRef>
+                              <a:fontRef idx="minor">
+                                <a:schemeClr val="tx1"/>
+                              </a:fontRef>
+                            </wps:style>
+                            <wps:bodyPr/>
+                          </wps:wsp>
+                        </a:graphicData>
+                      </a:graphic>
+                      <wp14:sizeRelH relativeFrom="margin">
+                        <wp14:pctWidth>0</wp14:pctWidth>
+                      </wp14:sizeRelH>
+                      <wp14:sizeRelV relativeFrom="margin">
+                        <wp14:pctHeight>0</wp14:pctHeight>
+                      </wp14:sizeRelV>
+                    </wp:anchor>
+                  </w:drawing>
+                </mc:Choice>
+                <mc:Fallback>
+                  <w:pict>
+                    <v:shape w14:anchorId="20350E56" id="Straight Arrow Connector 13" o:spid="_x0000_s1026" type="#_x0000_t32" style="position:absolute;margin-left:30.95pt;margin-top:29.6pt;width:.6pt;height:15pt;flip:y;z-index:251668480;visibility:visible;mso-wrap-style:square;mso-width-percent:0;mso-height-percent:0;mso-wrap-distance-left:9pt;mso-wrap-distance-top:0;mso-wrap-distance-right:9pt;mso-wrap-distance-bottom:0;mso-position-horizontal:absolute;mso-position-horizontal-relative:text;mso-position-vertical:absolute;mso-position-vertical-relative:text;mso-width-percent:0;mso-height-percent:0;mso-width-relative:margin;mso-height-relative:margin" o:gfxdata="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" strokecolor="#5b9bd5 [3204]" strokeweight=".5pt">
+                      <v:stroke endarrow="block" joinstyle="miter"/>
+                    </v:shape>
+                  </w:pict>
+                </mc:Fallback>
+              </mc:AlternateContent>
+            </w:r>
             <w:proofErr w:type="spellStart"/>
             <w:r>
               <w:rPr>
@@ -1234,6 +2928,75 @@
           <w:szCs w:val="28"/>
         </w:rPr>
       </w:pPr>
+      <w:r>
+        <w:rPr>
+          <w:rFonts w:ascii="Times New Roman" w:hAnsi="Times New Roman" w:cs="Times New Roman"/>
+          <w:noProof/>
+          <w:sz w:val="16"/>
+          <w:szCs w:val="28"/>
+        </w:rPr>
+        <mc:AlternateContent>
+          <mc:Choice Requires="wps">
+            <w:drawing>
+              <wp:anchor distT="0" distB="0" distL="114300" distR="114300" simplePos="0" relativeHeight="251674624" behindDoc="0" locked="0" layoutInCell="1" allowOverlap="1" wp14:anchorId="0588A48C" wp14:editId="3FD32C4B">
+                <wp:simplePos x="0" y="0"/>
+                <wp:positionH relativeFrom="column">
+                  <wp:posOffset>266700</wp:posOffset>
+                </wp:positionH>
+                <wp:positionV relativeFrom="paragraph">
+                  <wp:posOffset>0</wp:posOffset>
+                </wp:positionV>
+                <wp:extent cx="7620" cy="236220"/>
+                <wp:effectExtent l="76200" t="38100" r="68580" b="11430"/>
+                <wp:wrapNone/>
+                <wp:docPr id="116286906" name="Straight Arrow Connector 19"/>
+                <wp:cNvGraphicFramePr/>
+                <a:graphic xmlns:a="http://schemas.openxmlformats.org/drawingml/2006/main">
+                  <a:graphicData uri="http://schemas.microsoft.com/office/word/2010/wordprocessingShape">
+                    <wps:wsp>
+                      <wps:cNvCnPr/>
+                      <wps:spPr>
+                        <a:xfrm flipH="1" flipV="1">
+                          <a:off x="0" y="0"/>
+                          <a:ext cx="7620" cy="236220"/>
+                        </a:xfrm>
+                        <a:prstGeom prst="straightConnector1">
+                          <a:avLst/>
+                        </a:prstGeom>
+                        <a:ln>
+                          <a:tailEnd type="triangle"/>
+                        </a:ln>
+                      </wps:spPr>
+                      <wps:style>
+                        <a:lnRef idx="1">
+                          <a:schemeClr val="accent1"/>
+                        </a:lnRef>
+                        <a:fillRef idx="0">
+                          <a:schemeClr val="accent1"/>
+                        </a:fillRef>
+                        <a:effectRef idx="0">
+                          <a:schemeClr val="accent1"/>
+                        </a:effectRef>
+                        <a:fontRef idx="minor">
+                          <a:schemeClr val="tx1"/>
+                        </a:fontRef>
+                      </wps:style>
+                      <wps:bodyPr/>
+                    </wps:wsp>
+                  </a:graphicData>
+                </a:graphic>
+              </wp:anchor>
+            </w:drawing>
+          </mc:Choice>
+          <mc:Fallback>
+            <w:pict>
+              <v:shape w14:anchorId="27F0147B" id="Straight Arrow Connector 19" o:spid="_x0000_s1026" type="#_x0000_t32" style="position:absolute;margin-left:21pt;margin-top:0;width:.6pt;height:18.6pt;flip:x y;z-index:251674624;visibility:visible;mso-wrap-style:square;mso-wrap-distance-left:9pt;mso-wrap-distance-top:0;mso-wrap-distance-right:9pt;mso-wrap-distance-bottom:0;mso-position-horizontal:absolute;mso-position-horizontal-relative:text;mso-position-vertical:absolute;mso-position-vertical-relative:text" o:gfxdata="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" strokecolor="#5b9bd5 [3204]" strokeweight=".5pt">
+                <v:stroke endarrow="block" joinstyle="miter"/>
+              </v:shape>
+            </w:pict>
+          </mc:Fallback>
+        </mc:AlternateContent>
+      </w:r>
     </w:p>
     <w:p>
       <w:pPr>
@@ -1243,6 +3006,72 @@
           <w:szCs w:val="24"/>
         </w:rPr>
       </w:pPr>
+      <w:r>
+        <w:rPr>
+          <w:rFonts w:ascii="Times New Roman" w:hAnsi="Times New Roman" w:cs="Times New Roman"/>
+          <w:noProof/>
+          <w:sz w:val="24"/>
+          <w:szCs w:val="24"/>
+        </w:rPr>
+        <mc:AlternateContent>
+          <mc:Choice Requires="wps">
+            <w:drawing>
+              <wp:anchor distT="0" distB="0" distL="114300" distR="114300" simplePos="0" relativeHeight="251685888" behindDoc="0" locked="0" layoutInCell="1" allowOverlap="1" wp14:anchorId="74CD4D9F" wp14:editId="2B0A9775">
+                <wp:simplePos x="0" y="0"/>
+                <wp:positionH relativeFrom="column">
+                  <wp:posOffset>-335280</wp:posOffset>
+                </wp:positionH>
+                <wp:positionV relativeFrom="paragraph">
+                  <wp:posOffset>591820</wp:posOffset>
+                </wp:positionV>
+                <wp:extent cx="327660" cy="0"/>
+                <wp:effectExtent l="0" t="0" r="0" b="0"/>
+                <wp:wrapNone/>
+                <wp:docPr id="1752129490" name="Straight Connector 33"/>
+                <wp:cNvGraphicFramePr/>
+                <a:graphic xmlns:a="http://schemas.openxmlformats.org/drawingml/2006/main">
+                  <a:graphicData uri="http://schemas.microsoft.com/office/word/2010/wordprocessingShape">
+                    <wps:wsp>
+                      <wps:cNvCnPr/>
+                      <wps:spPr>
+                        <a:xfrm flipH="1">
+                          <a:off x="0" y="0"/>
+                          <a:ext cx="327660" cy="0"/>
+                        </a:xfrm>
+                        <a:prstGeom prst="line">
+                          <a:avLst/>
+                        </a:prstGeom>
+                      </wps:spPr>
+                      <wps:style>
+                        <a:lnRef idx="1">
+                          <a:schemeClr val="accent1"/>
+                        </a:lnRef>
+                        <a:fillRef idx="0">
+                          <a:schemeClr val="accent1"/>
+                        </a:fillRef>
+                        <a:effectRef idx="0">
+                          <a:schemeClr val="accent1"/>
+                        </a:effectRef>
+                        <a:fontRef idx="minor">
+                          <a:schemeClr val="tx1"/>
+                        </a:fontRef>
+                      </wps:style>
+                      <wps:bodyPr/>
+                    </wps:wsp>
+                  </a:graphicData>
+                </a:graphic>
+              </wp:anchor>
+            </w:drawing>
+          </mc:Choice>
+          <mc:Fallback>
+            <w:pict>
+              <v:line w14:anchorId="0C070526" id="Straight Connector 33" o:spid="_x0000_s1026" style="position:absolute;flip:x;z-index:251685888;visibility:visible;mso-wrap-style:square;mso-wrap-distance-left:9pt;mso-wrap-distance-top:0;mso-wrap-distance-right:9pt;mso-wrap-distance-bottom:0;mso-position-horizontal:absolute;mso-position-horizontal-relative:text;mso-position-vertical:absolute;mso-position-vertical-relative:text" from="-26.4pt,46.6pt" to="-.6pt,46.6pt" o:gfxdata="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" strokecolor="#5b9bd5 [3204]" strokeweight=".5pt">
+                <v:stroke joinstyle="miter"/>
+              </v:line>
+            </w:pict>
+          </mc:Fallback>
+        </mc:AlternateContent>
+      </w:r>
       <w:proofErr w:type="spellStart"/>
       <w:r>
         <w:rPr>
@@ -1348,6 +3177,85 @@
           <w:szCs w:val="28"/>
         </w:rPr>
       </w:pPr>
+      <w:r>
+        <w:rPr>
+          <w:rFonts w:ascii="Times New Roman" w:hAnsi="Times New Roman" w:cs="Times New Roman"/>
+          <w:noProof/>
+          <w:sz w:val="16"/>
+          <w:szCs w:val="28"/>
+        </w:rPr>
+        <mc:AlternateContent>
+          <mc:Choice Requires="wps">
+            <w:drawing>
+              <wp:anchor distT="0" distB="0" distL="114300" distR="114300" simplePos="0" relativeHeight="251687936" behindDoc="0" locked="0" layoutInCell="1" allowOverlap="1" wp14:anchorId="22AFD022" wp14:editId="4C840900">
+                <wp:simplePos x="0" y="0"/>
+                <wp:positionH relativeFrom="column">
+                  <wp:posOffset>1143000</wp:posOffset>
+                </wp:positionH>
+                <wp:positionV relativeFrom="paragraph">
+                  <wp:posOffset>-2540</wp:posOffset>
+                </wp:positionV>
+                <wp:extent cx="434340" cy="853440"/>
+                <wp:effectExtent l="38100" t="0" r="22860" b="99060"/>
+                <wp:wrapNone/>
+                <wp:docPr id="734161128" name="Connector: Elbow 35"/>
+                <wp:cNvGraphicFramePr/>
+                <a:graphic xmlns:a="http://schemas.openxmlformats.org/drawingml/2006/main">
+                  <a:graphicData uri="http://schemas.microsoft.com/office/word/2010/wordprocessingShape">
+                    <wps:wsp>
+                      <wps:cNvCnPr/>
+                      <wps:spPr>
+                        <a:xfrm flipH="1">
+                          <a:off x="0" y="0"/>
+                          <a:ext cx="434340" cy="853440"/>
+                        </a:xfrm>
+                        <a:prstGeom prst="bentConnector3">
+                          <a:avLst>
+                            <a:gd name="adj1" fmla="val 2632"/>
+                          </a:avLst>
+                        </a:prstGeom>
+                        <a:ln>
+                          <a:tailEnd type="triangle"/>
+                        </a:ln>
+                      </wps:spPr>
+                      <wps:style>
+                        <a:lnRef idx="1">
+                          <a:schemeClr val="accent1"/>
+                        </a:lnRef>
+                        <a:fillRef idx="0">
+                          <a:schemeClr val="accent1"/>
+                        </a:fillRef>
+                        <a:effectRef idx="0">
+                          <a:schemeClr val="accent1"/>
+                        </a:effectRef>
+                        <a:fontRef idx="minor">
+                          <a:schemeClr val="tx1"/>
+                        </a:fontRef>
+                      </wps:style>
+                      <wps:bodyPr/>
+                    </wps:wsp>
+                  </a:graphicData>
+                </a:graphic>
+              </wp:anchor>
+            </w:drawing>
+          </mc:Choice>
+          <mc:Fallback>
+            <w:pict>
+              <v:shape w14:anchorId="2EFF41CB" id="Connector: Elbow 35" o:spid="_x0000_s1026" type="#_x0000_t34" style="position:absolute;margin-left:90pt;margin-top:-.2pt;width:34.2pt;height:67.2pt;flip:x;z-index:251687936;visibility:visible;mso-wrap-style:square;mso-wrap-distance-left:9pt;mso-wrap-distance-top:0;mso-wrap-distance-right:9pt;mso-wrap-distance-bottom:0;mso-position-horizontal:absolute;mso-position-horizontal-relative:text;mso-position-vertical:absolute;mso-position-vertical-relative:text" o:gfxdata="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" adj="569" strokecolor="#5b9bd5 [3204]" strokeweight=".5pt">
+                <v:stroke endarrow="block"/>
+              </v:shape>
+            </w:pict>
+          </mc:Fallback>
+        </mc:AlternateContent>
+      </w:r>
+      <w:r>
+        <w:rPr>
+          <w:rFonts w:ascii="Times New Roman" w:hAnsi="Times New Roman" w:cs="Times New Roman"/>
+          <w:sz w:val="16"/>
+          <w:szCs w:val="28"/>
+        </w:rPr>
+        <w:t>`</w:t>
+      </w:r>
     </w:p>
     <w:p>
       <w:pPr>
@@ -1357,6 +3265,144 @@
           <w:szCs w:val="28"/>
         </w:rPr>
       </w:pPr>
+      <w:r>
+        <w:rPr>
+          <w:rFonts w:ascii="Times New Roman" w:hAnsi="Times New Roman" w:cs="Times New Roman"/>
+          <w:noProof/>
+          <w:sz w:val="24"/>
+          <w:szCs w:val="24"/>
+        </w:rPr>
+        <mc:AlternateContent>
+          <mc:Choice Requires="wps">
+            <w:drawing>
+              <wp:anchor distT="0" distB="0" distL="114300" distR="114300" simplePos="0" relativeHeight="251677696" behindDoc="0" locked="0" layoutInCell="1" allowOverlap="1" wp14:anchorId="5FCE98BE" wp14:editId="5922DDE9">
+                <wp:simplePos x="0" y="0"/>
+                <wp:positionH relativeFrom="column">
+                  <wp:posOffset>1013460</wp:posOffset>
+                </wp:positionH>
+                <wp:positionV relativeFrom="paragraph">
+                  <wp:posOffset>764540</wp:posOffset>
+                </wp:positionV>
+                <wp:extent cx="0" cy="83820"/>
+                <wp:effectExtent l="76200" t="38100" r="95250" b="11430"/>
+                <wp:wrapNone/>
+                <wp:docPr id="728780442" name="Straight Arrow Connector 22"/>
+                <wp:cNvGraphicFramePr/>
+                <a:graphic xmlns:a="http://schemas.openxmlformats.org/drawingml/2006/main">
+                  <a:graphicData uri="http://schemas.microsoft.com/office/word/2010/wordprocessingShape">
+                    <wps:wsp>
+                      <wps:cNvCnPr/>
+                      <wps:spPr>
+                        <a:xfrm flipV="1">
+                          <a:off x="0" y="0"/>
+                          <a:ext cx="0" cy="83820"/>
+                        </a:xfrm>
+                        <a:prstGeom prst="straightConnector1">
+                          <a:avLst/>
+                        </a:prstGeom>
+                        <a:ln>
+                          <a:tailEnd type="triangle"/>
+                        </a:ln>
+                      </wps:spPr>
+                      <wps:style>
+                        <a:lnRef idx="1">
+                          <a:schemeClr val="accent1"/>
+                        </a:lnRef>
+                        <a:fillRef idx="0">
+                          <a:schemeClr val="accent1"/>
+                        </a:fillRef>
+                        <a:effectRef idx="0">
+                          <a:schemeClr val="accent1"/>
+                        </a:effectRef>
+                        <a:fontRef idx="minor">
+                          <a:schemeClr val="tx1"/>
+                        </a:fontRef>
+                      </wps:style>
+                      <wps:bodyPr/>
+                    </wps:wsp>
+                  </a:graphicData>
+                </a:graphic>
+              </wp:anchor>
+            </w:drawing>
+          </mc:Choice>
+          <mc:Fallback>
+            <w:pict>
+              <v:shape w14:anchorId="0A04ECDE" id="Straight Arrow Connector 22" o:spid="_x0000_s1026" type="#_x0000_t32" style="position:absolute;margin-left:79.8pt;margin-top:60.2pt;width:0;height:6.6pt;flip:y;z-index:251677696;visibility:visible;mso-wrap-style:square;mso-wrap-distance-left:9pt;mso-wrap-distance-top:0;mso-wrap-distance-right:9pt;mso-wrap-distance-bottom:0;mso-position-horizontal:absolute;mso-position-horizontal-relative:text;mso-position-vertical:absolute;mso-position-vertical-relative:text" o:gfxdata="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" strokecolor="#5b9bd5 [3204]" strokeweight=".5pt">
+                <v:stroke endarrow="block" joinstyle="miter"/>
+              </v:shape>
+            </w:pict>
+          </mc:Fallback>
+        </mc:AlternateContent>
+      </w:r>
+      <w:r>
+        <w:rPr>
+          <w:rFonts w:ascii="Times New Roman" w:hAnsi="Times New Roman" w:cs="Times New Roman"/>
+          <w:noProof/>
+          <w:sz w:val="24"/>
+          <w:szCs w:val="24"/>
+        </w:rPr>
+        <mc:AlternateContent>
+          <mc:Choice Requires="wps">
+            <w:drawing>
+              <wp:anchor distT="0" distB="0" distL="114300" distR="114300" simplePos="0" relativeHeight="251671552" behindDoc="0" locked="0" layoutInCell="1" allowOverlap="1" wp14:anchorId="43198F17" wp14:editId="0C6631E2">
+                <wp:simplePos x="0" y="0"/>
+                <wp:positionH relativeFrom="column">
+                  <wp:posOffset>830580</wp:posOffset>
+                </wp:positionH>
+                <wp:positionV relativeFrom="paragraph">
+                  <wp:posOffset>764540</wp:posOffset>
+                </wp:positionV>
+                <wp:extent cx="7620" cy="190500"/>
+                <wp:effectExtent l="76200" t="38100" r="68580" b="19050"/>
+                <wp:wrapNone/>
+                <wp:docPr id="1332468571" name="Straight Arrow Connector 16"/>
+                <wp:cNvGraphicFramePr/>
+                <a:graphic xmlns:a="http://schemas.openxmlformats.org/drawingml/2006/main">
+                  <a:graphicData uri="http://schemas.microsoft.com/office/word/2010/wordprocessingShape">
+                    <wps:wsp>
+                      <wps:cNvCnPr/>
+                      <wps:spPr>
+                        <a:xfrm flipV="1">
+                          <a:off x="0" y="0"/>
+                          <a:ext cx="7620" cy="190500"/>
+                        </a:xfrm>
+                        <a:prstGeom prst="straightConnector1">
+                          <a:avLst/>
+                        </a:prstGeom>
+                        <a:ln>
+                          <a:tailEnd type="triangle"/>
+                        </a:ln>
+                      </wps:spPr>
+                      <wps:style>
+                        <a:lnRef idx="1">
+                          <a:schemeClr val="accent1"/>
+                        </a:lnRef>
+                        <a:fillRef idx="0">
+                          <a:schemeClr val="accent1"/>
+                        </a:fillRef>
+                        <a:effectRef idx="0">
+                          <a:schemeClr val="accent1"/>
+                        </a:effectRef>
+                        <a:fontRef idx="minor">
+                          <a:schemeClr val="tx1"/>
+                        </a:fontRef>
+                      </wps:style>
+                      <wps:bodyPr/>
+                    </wps:wsp>
+                  </a:graphicData>
+                </a:graphic>
+              </wp:anchor>
+            </w:drawing>
+          </mc:Choice>
+          <mc:Fallback>
+            <w:pict>
+              <v:shape w14:anchorId="1A3197C3" id="Straight Arrow Connector 16" o:spid="_x0000_s1026" type="#_x0000_t32" style="position:absolute;margin-left:65.4pt;margin-top:60.2pt;width:.6pt;height:15pt;flip:y;z-index:251671552;visibility:visible;mso-wrap-style:square;mso-wrap-distance-left:9pt;mso-wrap-distance-top:0;mso-wrap-distance-right:9pt;mso-wrap-distance-bottom:0;mso-position-horizontal:absolute;mso-position-horizontal-relative:text;mso-position-vertical:absolute;mso-position-vertical-relative:text" o:gfxdata="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" strokecolor="#5b9bd5 [3204]" strokeweight=".5pt">
+                <v:stroke endarrow="block" joinstyle="miter"/>
+              </v:shape>
+            </w:pict>
+          </mc:Fallback>
+        </mc:AlternateContent>
+      </w:r>
       <w:proofErr w:type="spellStart"/>
       <w:r>
         <w:rPr>
@@ -1469,6 +3515,72 @@
           <w:szCs w:val="24"/>
         </w:rPr>
       </w:pPr>
+      <w:r>
+        <w:rPr>
+          <w:rFonts w:ascii="Times New Roman" w:hAnsi="Times New Roman" w:cs="Times New Roman"/>
+          <w:noProof/>
+          <w:sz w:val="24"/>
+          <w:szCs w:val="24"/>
+        </w:rPr>
+        <mc:AlternateContent>
+          <mc:Choice Requires="wps">
+            <w:drawing>
+              <wp:anchor distT="0" distB="0" distL="114300" distR="114300" simplePos="0" relativeHeight="251688960" behindDoc="0" locked="0" layoutInCell="1" allowOverlap="1" wp14:anchorId="1380CEEE" wp14:editId="5D2A0096">
+                <wp:simplePos x="0" y="0"/>
+                <wp:positionH relativeFrom="column">
+                  <wp:posOffset>-495300</wp:posOffset>
+                </wp:positionH>
+                <wp:positionV relativeFrom="paragraph">
+                  <wp:posOffset>762000</wp:posOffset>
+                </wp:positionV>
+                <wp:extent cx="1805940" cy="335280"/>
+                <wp:effectExtent l="0" t="0" r="22860" b="26670"/>
+                <wp:wrapNone/>
+                <wp:docPr id="1896257895" name="Connector: Elbow 36"/>
+                <wp:cNvGraphicFramePr/>
+                <a:graphic xmlns:a="http://schemas.openxmlformats.org/drawingml/2006/main">
+                  <a:graphicData uri="http://schemas.microsoft.com/office/word/2010/wordprocessingShape">
+                    <wps:wsp>
+                      <wps:cNvCnPr/>
+                      <wps:spPr>
+                        <a:xfrm flipH="1">
+                          <a:off x="0" y="0"/>
+                          <a:ext cx="1805940" cy="335280"/>
+                        </a:xfrm>
+                        <a:prstGeom prst="bentConnector3">
+                          <a:avLst>
+                            <a:gd name="adj1" fmla="val 1055"/>
+                          </a:avLst>
+                        </a:prstGeom>
+                      </wps:spPr>
+                      <wps:style>
+                        <a:lnRef idx="1">
+                          <a:schemeClr val="accent1"/>
+                        </a:lnRef>
+                        <a:fillRef idx="0">
+                          <a:schemeClr val="accent1"/>
+                        </a:fillRef>
+                        <a:effectRef idx="0">
+                          <a:schemeClr val="accent1"/>
+                        </a:effectRef>
+                        <a:fontRef idx="minor">
+                          <a:schemeClr val="tx1"/>
+                        </a:fontRef>
+                      </wps:style>
+                      <wps:bodyPr/>
+                    </wps:wsp>
+                  </a:graphicData>
+                </a:graphic>
+              </wp:anchor>
+            </w:drawing>
+          </mc:Choice>
+          <mc:Fallback>
+            <w:pict>
+              <v:shape w14:anchorId="246C7B03" id="Connector: Elbow 36" o:spid="_x0000_s1026" type="#_x0000_t34" style="position:absolute;margin-left:-39pt;margin-top:60pt;width:142.2pt;height:26.4pt;flip:x;z-index:251688960;visibility:visible;mso-wrap-style:square;mso-wrap-distance-left:9pt;mso-wrap-distance-top:0;mso-wrap-distance-right:9pt;mso-wrap-distance-bottom:0;mso-position-horizontal:absolute;mso-position-horizontal-relative:text;mso-position-vertical:absolute;mso-position-vertical-relative:text" o:gfxdata="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" adj="228" strokecolor="#5b9bd5 [3204]" strokeweight=".5pt"/>
+            </w:pict>
+          </mc:Fallback>
+        </mc:AlternateContent>
+      </w:r>
       <w:proofErr w:type="spellStart"/>
       <w:r>
         <w:rPr>
@@ -1603,7 +3715,7 @@
 </file>
 
 <file path=word/styles.xml><?xml version="1.0" encoding="utf-8"?>
-<w:styles xmlns:mc="http://schemas.openxmlformats.org/markup-compatibility/2006" xmlns:r="http://schemas.openxmlformats.org/officeDocument/2006/relationships" xmlns:w="http://schemas.openxmlformats.org/wordprocessingml/2006/main" xmlns:w14="http://schemas.microsoft.com/office/word/2010/wordml" xmlns:w15="http://schemas.microsoft.com/office/word/2012/wordml" xmlns:w16se="http://schemas.microsoft.com/office/word/2015/wordml/symex" mc:Ignorable="w14 w15 w16se">
+<w:styles xmlns:mc="http://schemas.openxmlformats.org/markup-compatibility/2006" xmlns:r="http://schemas.openxmlformats.org/officeDocument/2006/relationships" xmlns:w="http://schemas.openxmlformats.org/wordprocessingml/2006/main" xmlns:w14="http://schemas.microsoft.com/office/word/2010/wordml" xmlns:w15="http://schemas.microsoft.com/office/word/2012/wordml" xmlns:w16cex="http://schemas.microsoft.com/office/word/2018/wordml/cex" xmlns:w16cid="http://schemas.microsoft.com/office/word/2016/wordml/cid" xmlns:w16="http://schemas.microsoft.com/office/word/2018/wordml" xmlns:w16sdtdh="http://schemas.microsoft.com/office/word/2020/wordml/sdtdatahash" xmlns:w16se="http://schemas.microsoft.com/office/word/2015/wordml/symex" mc:Ignorable="w14 w15 w16se w16cid w16 w16cex w16sdtdh">
   <w:docDefaults>
     <w:rPrDefault>
       <w:rPr>
@@ -1620,7 +3732,7 @@
       </w:pPr>
     </w:pPrDefault>
   </w:docDefaults>
-  <w:latentStyles w:defLockedState="0" w:defUIPriority="99" w:defSemiHidden="0" w:defUnhideWhenUsed="0" w:defQFormat="0" w:count="371">
+  <w:latentStyles w:defLockedState="0" w:defUIPriority="99" w:defSemiHidden="0" w:defUnhideWhenUsed="0" w:defQFormat="0" w:count="376">
     <w:lsdException w:name="Normal" w:uiPriority="0" w:qFormat="1"/>
     <w:lsdException w:name="heading 1" w:uiPriority="9" w:qFormat="1"/>
     <w:lsdException w:name="heading 2" w:semiHidden="1" w:uiPriority="9" w:unhideWhenUsed="1" w:qFormat="1"/>
@@ -1992,6 +4104,11 @@
     <w:lsdException w:name="List Table 5 Dark Accent 6" w:uiPriority="50"/>
     <w:lsdException w:name="List Table 6 Colorful Accent 6" w:uiPriority="51"/>
     <w:lsdException w:name="List Table 7 Colorful Accent 6" w:uiPriority="52"/>
+    <w:lsdException w:name="Mention" w:semiHidden="1" w:unhideWhenUsed="1"/>
+    <w:lsdException w:name="Smart Hyperlink" w:semiHidden="1" w:unhideWhenUsed="1"/>
+    <w:lsdException w:name="Hashtag" w:semiHidden="1" w:unhideWhenUsed="1"/>
+    <w:lsdException w:name="Unresolved Mention" w:semiHidden="1" w:unhideWhenUsed="1"/>
+    <w:lsdException w:name="Smart Link" w:semiHidden="1" w:unhideWhenUsed="1"/>
   </w:latentStyles>
   <w:style w:type="paragraph" w:default="1" w:styleId="Normal">
     <w:name w:val="Normal"/>

</xml_diff>